<commit_message>
major updates on lab06 report
</commit_message>
<xml_diff>
--- a/labs/lab06/report.docx
+++ b/labs/lab06/report.docx
@@ -971,645 +971,17 @@
           <w:sz w:val="24"/>
         </w:rPr>
       </w:pPr>
-      <w:bookmarkStart w:id="0" w:name="_GoBack"/>
-      <w:bookmarkEnd w:id="0"/>
-    </w:p>
-    <w:p>
-      <w:pPr>
-        <w:ind w:left="720"/>
-        <w:jc w:val="center"/>
-        <w:rPr>
-          <w:b/>
-        </w:rPr>
-      </w:pPr>
-      <w:r>
-        <w:rPr>
-          <w:b/>
-        </w:rPr>
-        <w:t xml:space="preserve">Figure 1: </w:t>
-      </w:r>
-      <w:r>
-        <w:rPr>
-          <w:b/>
-        </w:rPr>
-        <w:t xml:space="preserve">Common Emitter </w:t>
-      </w:r>
-      <w:r>
-        <w:rPr>
-          <w:b/>
-        </w:rPr>
-        <w:t xml:space="preserve">Amplifier </w:t>
-      </w:r>
-      <w:r>
-        <w:rPr>
-          <w:b/>
-        </w:rPr>
-        <w:t>with an NPN Transistor</w:t>
-      </w:r>
-    </w:p>
-    <w:p>
-      <w:pPr>
-        <w:pStyle w:val="ListParagraph"/>
-        <w:numPr>
-          <w:ilvl w:val="1"/>
-          <w:numId w:val="1"/>
-        </w:numPr>
-        <w:rPr>
-          <w:sz w:val="24"/>
-          <w:szCs w:val="24"/>
-        </w:rPr>
-      </w:pPr>
-      <w:r>
-        <w:rPr>
-          <w:sz w:val="24"/>
-          <w:szCs w:val="24"/>
-        </w:rPr>
-        <w:t>Construct the DC portion of the amplifier circuit shown in Figure 2. Set V</w:t>
-      </w:r>
-      <w:r>
-        <w:rPr>
-          <w:sz w:val="24"/>
-          <w:szCs w:val="24"/>
-          <w:vertAlign w:val="subscript"/>
-        </w:rPr>
-        <w:t xml:space="preserve">CC </w:t>
-      </w:r>
-      <w:r>
-        <w:rPr>
-          <w:sz w:val="24"/>
-          <w:szCs w:val="24"/>
-        </w:rPr>
-        <w:t>= 6 V.</w:t>
-      </w:r>
-    </w:p>
-    <w:p>
-      <w:pPr>
-        <w:pStyle w:val="ListParagraph"/>
-        <w:numPr>
-          <w:ilvl w:val="1"/>
-          <w:numId w:val="1"/>
-        </w:numPr>
-        <w:rPr>
-          <w:sz w:val="24"/>
-          <w:szCs w:val="24"/>
-        </w:rPr>
-      </w:pPr>
-      <w:r>
-        <w:rPr>
-          <w:sz w:val="24"/>
-          <w:szCs w:val="24"/>
-        </w:rPr>
-        <w:t>Measure V</w:t>
-      </w:r>
-      <w:r>
-        <w:rPr>
-          <w:sz w:val="24"/>
-          <w:szCs w:val="24"/>
-          <w:vertAlign w:val="subscript"/>
-        </w:rPr>
-        <w:t>R1</w:t>
-      </w:r>
-      <w:r>
-        <w:rPr>
-          <w:sz w:val="24"/>
-          <w:szCs w:val="24"/>
-        </w:rPr>
-        <w:t>, V</w:t>
-      </w:r>
-      <w:r>
-        <w:rPr>
-          <w:sz w:val="24"/>
-          <w:szCs w:val="24"/>
-          <w:vertAlign w:val="subscript"/>
-        </w:rPr>
-        <w:t>R2</w:t>
-      </w:r>
-      <w:r>
-        <w:rPr>
-          <w:sz w:val="24"/>
-          <w:szCs w:val="24"/>
-        </w:rPr>
-        <w:t>, and V</w:t>
-      </w:r>
-      <w:r>
-        <w:rPr>
-          <w:sz w:val="24"/>
-          <w:szCs w:val="24"/>
-          <w:vertAlign w:val="subscript"/>
-        </w:rPr>
-        <w:t>E</w:t>
-      </w:r>
-      <w:r>
-        <w:rPr>
-          <w:sz w:val="24"/>
-          <w:szCs w:val="24"/>
-        </w:rPr>
-        <w:t xml:space="preserve"> to calculate V</w:t>
-      </w:r>
-      <w:r>
-        <w:rPr>
-          <w:sz w:val="24"/>
-          <w:szCs w:val="24"/>
-          <w:vertAlign w:val="subscript"/>
-        </w:rPr>
-        <w:t>CEQ</w:t>
-      </w:r>
-      <w:r>
-        <w:rPr>
-          <w:sz w:val="24"/>
-          <w:szCs w:val="24"/>
-        </w:rPr>
-        <w:t>, I</w:t>
-      </w:r>
-      <w:r>
-        <w:rPr>
-          <w:sz w:val="24"/>
-          <w:szCs w:val="24"/>
-          <w:vertAlign w:val="subscript"/>
-        </w:rPr>
-        <w:t>BQ</w:t>
-      </w:r>
-      <w:r>
-        <w:rPr>
-          <w:sz w:val="24"/>
-          <w:szCs w:val="24"/>
-        </w:rPr>
-        <w:t>, and I</w:t>
-      </w:r>
-      <w:r>
-        <w:rPr>
-          <w:sz w:val="24"/>
-          <w:szCs w:val="24"/>
-          <w:vertAlign w:val="subscript"/>
-        </w:rPr>
-        <w:t>CQ</w:t>
-      </w:r>
-      <w:r>
-        <w:rPr>
-          <w:sz w:val="24"/>
-          <w:szCs w:val="24"/>
-        </w:rPr>
-        <w:t>.</w:t>
-      </w:r>
-    </w:p>
-    <w:p>
-      <w:pPr>
-        <w:pStyle w:val="ListParagraph"/>
-        <w:numPr>
-          <w:ilvl w:val="1"/>
-          <w:numId w:val="1"/>
-        </w:numPr>
-        <w:rPr>
-          <w:sz w:val="24"/>
-          <w:szCs w:val="24"/>
-        </w:rPr>
-      </w:pPr>
-      <w:r>
-        <w:rPr>
-          <w:sz w:val="24"/>
-          <w:szCs w:val="24"/>
-        </w:rPr>
-        <w:t xml:space="preserve">Connect the sinusoidal voltage source with </w:t>
-      </w:r>
-      <w:r>
-        <w:rPr>
-          <w:rFonts w:cs="Times-Roman"/>
-          <w:sz w:val="24"/>
-          <w:szCs w:val="24"/>
-        </w:rPr>
-        <w:t>amplitude ±100 mV and at frequency 10 kHz to construct the circuit in Figure 1.</w:t>
-      </w:r>
-      <w:r>
-        <w:rPr>
-          <w:rFonts w:cs="Times-Roman"/>
-          <w:sz w:val="24"/>
-          <w:szCs w:val="24"/>
-        </w:rPr>
-        <w:t xml:space="preserve"> Capture the input and output voltages. Comment on the phase relationship. Find the small signal voltage gain and compare to the theoretical value.</w:t>
-      </w:r>
-    </w:p>
-    <w:p>
-      <w:pPr>
-        <w:pStyle w:val="ListParagraph"/>
-        <w:numPr>
-          <w:ilvl w:val="1"/>
-          <w:numId w:val="1"/>
-        </w:numPr>
-        <w:rPr>
-          <w:sz w:val="24"/>
-          <w:szCs w:val="24"/>
-        </w:rPr>
-      </w:pPr>
-      <w:r>
-        <w:rPr>
-          <w:rFonts w:cs="Times-Roman"/>
-          <w:sz w:val="24"/>
-          <w:szCs w:val="24"/>
-        </w:rPr>
-        <w:t>Increase the input sinusoidal voltage, and record down any signal distortion. Comment on whether it is due to cutoff clipping or saturation clipping.</w:t>
-      </w:r>
-    </w:p>
-    <w:p>
-      <w:pPr>
-        <w:ind w:left="720"/>
-        <w:rPr>
-          <w:b/>
-          <w:sz w:val="24"/>
-        </w:rPr>
-      </w:pPr>
-      <w:r>
-        <w:rPr>
-          <w:b/>
-          <w:sz w:val="24"/>
-        </w:rPr>
-        <w:t>4</w:t>
-      </w:r>
-      <w:r>
-        <w:rPr>
-          <w:b/>
-          <w:sz w:val="24"/>
-        </w:rPr>
-        <w:t xml:space="preserve">.2     </w:t>
-      </w:r>
-      <w:r>
-        <w:rPr>
-          <w:b/>
-          <w:sz w:val="24"/>
-        </w:rPr>
-        <w:t xml:space="preserve">Part B. </w:t>
-      </w:r>
-      <w:r>
-        <w:rPr>
-          <w:b/>
-          <w:sz w:val="24"/>
-        </w:rPr>
-        <w:t>Output Resistance</w:t>
-      </w:r>
-    </w:p>
-    <w:p>
-      <w:pPr>
-        <w:pStyle w:val="ListParagraph"/>
-        <w:numPr>
-          <w:ilvl w:val="0"/>
-          <w:numId w:val="2"/>
-        </w:numPr>
-        <w:rPr>
-          <w:sz w:val="24"/>
-          <w:szCs w:val="24"/>
-        </w:rPr>
-      </w:pPr>
-      <w:r>
-        <w:rPr>
-          <w:sz w:val="24"/>
-          <w:szCs w:val="24"/>
-        </w:rPr>
-        <w:t>Take out R</w:t>
-      </w:r>
-      <w:r>
-        <w:rPr>
-          <w:sz w:val="24"/>
-          <w:szCs w:val="24"/>
-          <w:vertAlign w:val="subscript"/>
-        </w:rPr>
-        <w:t xml:space="preserve">L </w:t>
-      </w:r>
-      <w:r>
-        <w:rPr>
-          <w:sz w:val="24"/>
-          <w:szCs w:val="24"/>
-        </w:rPr>
-        <w:t>and capture the voltage waveforms.</w:t>
-      </w:r>
-    </w:p>
-    <w:p>
-      <w:pPr>
-        <w:pStyle w:val="ListParagraph"/>
-        <w:numPr>
-          <w:ilvl w:val="0"/>
-          <w:numId w:val="2"/>
-        </w:numPr>
-        <w:rPr>
-          <w:sz w:val="24"/>
-          <w:szCs w:val="24"/>
-        </w:rPr>
-      </w:pPr>
-      <w:r>
-        <w:rPr>
-          <w:sz w:val="24"/>
-          <w:szCs w:val="24"/>
-        </w:rPr>
-        <w:t xml:space="preserve">Replace the load with a potentiometer. Vary the resistance until the output voltage is a half of the voltage measured in Step a. Measure the resistance of the potentiometer. </w:t>
-      </w:r>
-      <w:r>
-        <w:rPr>
-          <w:rFonts w:cs="Times-Roman"/>
-          <w:sz w:val="24"/>
-          <w:szCs w:val="24"/>
-        </w:rPr>
-        <w:t>Compare the output</w:t>
-      </w:r>
-      <w:r>
-        <w:rPr>
-          <w:rFonts w:cs="Times-Roman"/>
-          <w:sz w:val="24"/>
-          <w:szCs w:val="24"/>
-        </w:rPr>
-        <w:t xml:space="preserve"> </w:t>
-      </w:r>
-      <w:r>
-        <w:rPr>
-          <w:rFonts w:cs="Times-Roman"/>
-          <w:sz w:val="24"/>
-          <w:szCs w:val="24"/>
-        </w:rPr>
-        <w:t>resistance of emitter-follower to a common emitter circuit in Lab 6.</w:t>
-      </w:r>
-    </w:p>
-    <w:p>
-      <w:pPr>
-        <w:pStyle w:val="ListParagraph"/>
-        <w:numPr>
-          <w:ilvl w:val="0"/>
-          <w:numId w:val="2"/>
-        </w:numPr>
-        <w:rPr>
-          <w:sz w:val="24"/>
-          <w:szCs w:val="24"/>
-        </w:rPr>
-      </w:pPr>
-      <w:r>
-        <w:rPr>
-          <w:rFonts w:cs="Times-Roman"/>
-          <w:sz w:val="24"/>
-          <w:szCs w:val="24"/>
-        </w:rPr>
-        <w:t>Vary the potentiometer and measure at least three different resistances, in order that the output</w:t>
-      </w:r>
-      <w:r>
-        <w:rPr>
-          <w:rFonts w:cs="Times-Roman"/>
-          <w:sz w:val="24"/>
-          <w:szCs w:val="24"/>
-        </w:rPr>
-        <w:t xml:space="preserve"> </w:t>
-      </w:r>
-      <w:r>
-        <w:rPr>
-          <w:rFonts w:cs="Times-Roman"/>
-          <w:sz w:val="24"/>
-          <w:szCs w:val="24"/>
-        </w:rPr>
-        <w:t>waveform shows three different peak to peak values. Record down the corresponding output</w:t>
-      </w:r>
-      <w:r>
-        <w:rPr>
-          <w:rFonts w:cs="Times-Roman"/>
-          <w:sz w:val="24"/>
-          <w:szCs w:val="24"/>
-        </w:rPr>
-        <w:t xml:space="preserve"> </w:t>
-      </w:r>
-      <w:r>
-        <w:rPr>
-          <w:rFonts w:cs="Times-Roman"/>
-          <w:sz w:val="24"/>
-          <w:szCs w:val="24"/>
-        </w:rPr>
-        <w:t>waveforms. Comment on how the small signal gain is influenced by the value of the load</w:t>
-      </w:r>
-      <w:r>
-        <w:rPr>
-          <w:rFonts w:cs="Times-Roman"/>
-          <w:sz w:val="24"/>
-          <w:szCs w:val="24"/>
-        </w:rPr>
-        <w:t xml:space="preserve"> </w:t>
-      </w:r>
-      <w:r>
-        <w:rPr>
-          <w:rFonts w:cs="Times-Roman"/>
-          <w:sz w:val="24"/>
-          <w:szCs w:val="24"/>
-        </w:rPr>
-        <w:t>resistance and output resistance of the amplifier circuit.</w:t>
-      </w:r>
-    </w:p>
-    <w:p>
-      <w:pPr>
-        <w:pStyle w:val="ListParagraph"/>
-        <w:numPr>
-          <w:ilvl w:val="0"/>
-          <w:numId w:val="2"/>
-        </w:numPr>
-        <w:rPr>
-          <w:sz w:val="24"/>
-          <w:szCs w:val="24"/>
-        </w:rPr>
-      </w:pPr>
-      <w:r>
-        <w:rPr>
-          <w:rFonts w:cs="Times-Roman"/>
-          <w:sz w:val="24"/>
-          <w:szCs w:val="24"/>
-        </w:rPr>
-        <w:t>Calculate the DC Q-parameters (V</w:t>
-      </w:r>
-      <w:r>
-        <w:rPr>
-          <w:rFonts w:cs="Times-Roman"/>
-          <w:sz w:val="24"/>
-          <w:szCs w:val="24"/>
-          <w:vertAlign w:val="subscript"/>
-        </w:rPr>
-        <w:t>CEQ</w:t>
-      </w:r>
-      <w:r>
-        <w:rPr>
-          <w:rFonts w:cs="Times-Roman"/>
-          <w:sz w:val="24"/>
-          <w:szCs w:val="24"/>
-        </w:rPr>
-        <w:t>, I</w:t>
-      </w:r>
-      <w:r>
-        <w:rPr>
-          <w:rFonts w:cs="Times-Roman"/>
-          <w:sz w:val="24"/>
-          <w:szCs w:val="24"/>
-          <w:vertAlign w:val="subscript"/>
-        </w:rPr>
-        <w:t>BQ</w:t>
-      </w:r>
-      <w:r>
-        <w:rPr>
-          <w:rFonts w:cs="Times-Roman"/>
-          <w:sz w:val="24"/>
-          <w:szCs w:val="24"/>
-        </w:rPr>
-        <w:t>, I</w:t>
-      </w:r>
-      <w:r>
-        <w:rPr>
-          <w:rFonts w:cs="Times-Roman"/>
-          <w:sz w:val="24"/>
-          <w:szCs w:val="24"/>
-          <w:vertAlign w:val="subscript"/>
-        </w:rPr>
-        <w:t>CQ</w:t>
-      </w:r>
-      <w:r>
-        <w:rPr>
-          <w:rFonts w:cs="Times-Roman"/>
-          <w:sz w:val="24"/>
-          <w:szCs w:val="24"/>
-        </w:rPr>
-        <w:t>, etc.) and AC parameters (R</w:t>
-      </w:r>
-      <w:r>
-        <w:rPr>
-          <w:rFonts w:cs="Times-Roman"/>
-          <w:sz w:val="24"/>
-          <w:szCs w:val="24"/>
-          <w:vertAlign w:val="subscript"/>
-        </w:rPr>
-        <w:t>i</w:t>
-      </w:r>
-      <w:r>
-        <w:rPr>
-          <w:rFonts w:cs="Times-Roman"/>
-          <w:sz w:val="24"/>
-          <w:szCs w:val="24"/>
-        </w:rPr>
-        <w:t>, R</w:t>
-      </w:r>
-      <w:r>
-        <w:rPr>
-          <w:rFonts w:cs="Times-Roman"/>
-          <w:sz w:val="24"/>
-          <w:szCs w:val="24"/>
-          <w:vertAlign w:val="subscript"/>
-        </w:rPr>
-        <w:t>o</w:t>
-      </w:r>
-      <w:r>
-        <w:rPr>
-          <w:rFonts w:cs="Times-Roman"/>
-          <w:sz w:val="24"/>
-          <w:szCs w:val="24"/>
-        </w:rPr>
-        <w:t>, A</w:t>
-      </w:r>
-      <w:r>
-        <w:rPr>
-          <w:rFonts w:cs="Times-Roman"/>
-          <w:sz w:val="24"/>
-          <w:szCs w:val="24"/>
-          <w:vertAlign w:val="subscript"/>
-        </w:rPr>
-        <w:t>v</w:t>
-      </w:r>
-      <w:r>
-        <w:rPr>
-          <w:rFonts w:cs="Times-Roman"/>
-          <w:sz w:val="24"/>
-          <w:szCs w:val="24"/>
-        </w:rPr>
-        <w:t>, etc.) for</w:t>
-      </w:r>
-      <w:r>
-        <w:rPr>
-          <w:rFonts w:cs="Times-Roman"/>
-          <w:sz w:val="24"/>
-          <w:szCs w:val="24"/>
-        </w:rPr>
-        <w:t xml:space="preserve"> </w:t>
-      </w:r>
-      <w:r>
-        <w:rPr>
-          <w:rFonts w:cs="Times-Roman"/>
-          <w:sz w:val="24"/>
-          <w:szCs w:val="24"/>
-        </w:rPr>
-        <w:t>the circuit. Compare them with the measured values.</w:t>
-      </w:r>
-    </w:p>
-    <w:p>
-      <w:pPr>
-        <w:rPr>
-          <w:b/>
-          <w:sz w:val="24"/>
-        </w:rPr>
-      </w:pPr>
-    </w:p>
-    <w:p>
-      <w:pPr>
-        <w:rPr>
-          <w:b/>
-          <w:sz w:val="24"/>
-        </w:rPr>
-      </w:pPr>
-      <w:r>
-        <w:rPr>
-          <w:b/>
-          <w:sz w:val="24"/>
-        </w:rPr>
-        <w:br w:type="page"/>
-      </w:r>
-    </w:p>
-    <w:p>
-      <w:pPr>
-        <w:pStyle w:val="ListParagraph"/>
-        <w:numPr>
-          <w:ilvl w:val="0"/>
-          <w:numId w:val="1"/>
-        </w:numPr>
-        <w:rPr>
-          <w:b/>
-          <w:sz w:val="24"/>
-        </w:rPr>
-      </w:pPr>
-      <w:r>
-        <w:rPr>
-          <w:b/>
-          <w:sz w:val="24"/>
-        </w:rPr>
-        <w:lastRenderedPageBreak/>
-        <w:t>Results</w:t>
-      </w:r>
-    </w:p>
-    <w:p>
-      <w:pPr>
-        <w:ind w:left="720"/>
-        <w:rPr>
-          <w:sz w:val="24"/>
-        </w:rPr>
-      </w:pPr>
-      <w:r>
-        <w:rPr>
-          <w:rFonts w:eastAsiaTheme="minorEastAsia"/>
-          <w:sz w:val="24"/>
-        </w:rPr>
-        <w:t>For computing the resistor values, only the portion of the circuit affected by the DC voltage was considered.</w:t>
-      </w:r>
-    </w:p>
-    <w:p>
-      <w:pPr>
-        <w:ind w:left="720"/>
-        <w:jc w:val="center"/>
-        <w:rPr>
-          <w:sz w:val="24"/>
-        </w:rPr>
-      </w:pPr>
-      <w:r>
-        <w:rPr>
+      <w:r>
+        <w:rPr>
+          <w:b/>
           <w:noProof/>
           <w:sz w:val="24"/>
         </w:rPr>
         <w:drawing>
           <wp:inline distT="0" distB="0" distL="0" distR="0">
-            <wp:extent cx="1567432" cy="3086100"/>
-            <wp:effectExtent l="0" t="0" r="0" b="0"/>
-            <wp:docPr id="3" name="Picture 3" descr="C:\Users\Chemstudent1\Downloads\fig2.png"/>
+            <wp:extent cx="4495800" cy="2790825"/>
+            <wp:effectExtent l="0" t="0" r="0" b="9525"/>
+            <wp:docPr id="5" name="Picture 5" descr="C:\Users\Sabbir\Documents\GitHub\CMPE314\labs\lab06\figures\fig1.png"/>
             <wp:cNvGraphicFramePr>
               <a:graphicFrameLocks xmlns:a="http://schemas.openxmlformats.org/drawingml/2006/main" noChangeAspect="1"/>
             </wp:cNvGraphicFramePr>
@@ -1617,7 +989,7 @@
               <a:graphicData uri="http://schemas.openxmlformats.org/drawingml/2006/picture">
                 <pic:pic xmlns:pic="http://schemas.openxmlformats.org/drawingml/2006/picture">
                   <pic:nvPicPr>
-                    <pic:cNvPr id="0" name="Picture 4" descr="C:\Users\Chemstudent1\Downloads\fig2.png"/>
+                    <pic:cNvPr id="0" name="Picture 3" descr="C:\Users\Sabbir\Documents\GitHub\CMPE314\labs\lab06\figures\fig1.png"/>
                     <pic:cNvPicPr>
                       <a:picLocks noChangeAspect="1" noChangeArrowheads="1"/>
                     </pic:cNvPicPr>
@@ -1630,13 +1002,13 @@
                         </a:ext>
                       </a:extLst>
                     </a:blip>
-                    <a:srcRect l="10802" t="5442" r="10802" b="19218"/>
+                    <a:srcRect l="4711" t="7843" r="9783" b="10084"/>
                     <a:stretch/>
                   </pic:blipFill>
                   <pic:spPr bwMode="auto">
                     <a:xfrm>
                       <a:off x="0" y="0"/>
-                      <a:ext cx="1567432" cy="3086100"/>
+                      <a:ext cx="4495800" cy="2790825"/>
                     </a:xfrm>
                     <a:prstGeom prst="rect">
                       <a:avLst/>
@@ -1664,34 +1036,610 @@
         <w:jc w:val="center"/>
         <w:rPr>
           <w:b/>
-        </w:rPr>
-      </w:pPr>
-      <w:r>
-        <w:rPr>
-          <w:b/>
           <w:sz w:val="20"/>
         </w:rPr>
-        <w:t>Figure 2</w:t>
-      </w:r>
+      </w:pPr>
       <w:r>
         <w:rPr>
           <w:b/>
           <w:sz w:val="20"/>
         </w:rPr>
-        <w:t xml:space="preserve">: </w:t>
+        <w:t xml:space="preserve">Figure 1: </w:t>
       </w:r>
       <w:r>
         <w:rPr>
           <w:b/>
           <w:sz w:val="20"/>
         </w:rPr>
-        <w:t xml:space="preserve">DC Portion of </w:t>
-      </w:r>
-      <w:r>
-        <w:rPr>
-          <w:b/>
-        </w:rPr>
-        <w:t>Common Emitter Amplifier with an NPN Transistor</w:t>
+        <w:t>Emitter</w:t>
+      </w:r>
+      <w:r>
+        <w:rPr>
+          <w:b/>
+          <w:sz w:val="20"/>
+        </w:rPr>
+        <w:t>-Follower</w:t>
+      </w:r>
+      <w:r>
+        <w:rPr>
+          <w:b/>
+          <w:sz w:val="20"/>
+        </w:rPr>
+        <w:t xml:space="preserve"> </w:t>
+      </w:r>
+      <w:r>
+        <w:rPr>
+          <w:b/>
+          <w:sz w:val="20"/>
+        </w:rPr>
+        <w:t xml:space="preserve">Amplifier </w:t>
+      </w:r>
+      <w:r>
+        <w:rPr>
+          <w:b/>
+          <w:sz w:val="20"/>
+        </w:rPr>
+        <w:t>with an NPN Transistor</w:t>
+      </w:r>
+    </w:p>
+    <w:p>
+      <w:pPr>
+        <w:ind w:left="720"/>
+        <w:jc w:val="center"/>
+        <w:rPr>
+          <w:b/>
+        </w:rPr>
+      </w:pPr>
+      <w:r>
+        <w:rPr>
+          <w:b/>
+          <w:noProof/>
+        </w:rPr>
+        <w:drawing>
+          <wp:inline distT="0" distB="0" distL="0" distR="0">
+            <wp:extent cx="2743200" cy="2781300"/>
+            <wp:effectExtent l="0" t="0" r="0" b="0"/>
+            <wp:docPr id="6" name="Picture 6" descr="C:\Users\Sabbir\Documents\GitHub\CMPE314\labs\lab06\figures\fig2.png"/>
+            <wp:cNvGraphicFramePr>
+              <a:graphicFrameLocks xmlns:a="http://schemas.openxmlformats.org/drawingml/2006/main" noChangeAspect="1"/>
+            </wp:cNvGraphicFramePr>
+            <a:graphic xmlns:a="http://schemas.openxmlformats.org/drawingml/2006/main">
+              <a:graphicData uri="http://schemas.openxmlformats.org/drawingml/2006/picture">
+                <pic:pic xmlns:pic="http://schemas.openxmlformats.org/drawingml/2006/picture">
+                  <pic:nvPicPr>
+                    <pic:cNvPr id="0" name="Picture 4" descr="C:\Users\Sabbir\Documents\GitHub\CMPE314\labs\lab06\figures\fig2.png"/>
+                    <pic:cNvPicPr>
+                      <a:picLocks noChangeAspect="1" noChangeArrowheads="1"/>
+                    </pic:cNvPicPr>
+                  </pic:nvPicPr>
+                  <pic:blipFill rotWithShape="1">
+                    <a:blip r:embed="rId9">
+                      <a:extLst>
+                        <a:ext uri="{28A0092B-C50C-407E-A947-70E740481C1C}">
+                          <a14:useLocalDpi xmlns:a14="http://schemas.microsoft.com/office/drawing/2010/main" val="0"/>
+                        </a:ext>
+                      </a:extLst>
+                    </a:blip>
+                    <a:srcRect l="7038" t="7843" r="8504" b="10364"/>
+                    <a:stretch/>
+                  </pic:blipFill>
+                  <pic:spPr bwMode="auto">
+                    <a:xfrm>
+                      <a:off x="0" y="0"/>
+                      <a:ext cx="2743200" cy="2781300"/>
+                    </a:xfrm>
+                    <a:prstGeom prst="rect">
+                      <a:avLst/>
+                    </a:prstGeom>
+                    <a:noFill/>
+                    <a:ln>
+                      <a:noFill/>
+                    </a:ln>
+                    <a:extLst>
+                      <a:ext uri="{53640926-AAD7-44D8-BBD7-CCE9431645EC}">
+                        <a14:shadowObscured xmlns:a14="http://schemas.microsoft.com/office/drawing/2010/main"/>
+                      </a:ext>
+                    </a:extLst>
+                  </pic:spPr>
+                </pic:pic>
+              </a:graphicData>
+            </a:graphic>
+          </wp:inline>
+        </w:drawing>
+      </w:r>
+    </w:p>
+    <w:p>
+      <w:pPr>
+        <w:ind w:left="720"/>
+        <w:jc w:val="center"/>
+        <w:rPr>
+          <w:b/>
+          <w:sz w:val="20"/>
+        </w:rPr>
+      </w:pPr>
+      <w:r>
+        <w:rPr>
+          <w:b/>
+          <w:sz w:val="20"/>
+        </w:rPr>
+        <w:t>Figu</w:t>
+      </w:r>
+      <w:r>
+        <w:rPr>
+          <w:b/>
+          <w:sz w:val="20"/>
+        </w:rPr>
+        <w:t>re 2: DC Portion of the Emitter-Follower Amplifier</w:t>
+      </w:r>
+    </w:p>
+    <w:p>
+      <w:pPr>
+        <w:pStyle w:val="ListParagraph"/>
+        <w:numPr>
+          <w:ilvl w:val="1"/>
+          <w:numId w:val="1"/>
+        </w:numPr>
+        <w:rPr>
+          <w:sz w:val="24"/>
+          <w:szCs w:val="24"/>
+        </w:rPr>
+      </w:pPr>
+      <w:r>
+        <w:rPr>
+          <w:sz w:val="24"/>
+          <w:szCs w:val="24"/>
+        </w:rPr>
+        <w:t>Construct the DC portion of the amplifier circuit shown in Figure 2. Set V</w:t>
+      </w:r>
+      <w:r>
+        <w:rPr>
+          <w:sz w:val="24"/>
+          <w:szCs w:val="24"/>
+          <w:vertAlign w:val="subscript"/>
+        </w:rPr>
+        <w:t xml:space="preserve">CC </w:t>
+      </w:r>
+      <w:r>
+        <w:rPr>
+          <w:sz w:val="24"/>
+          <w:szCs w:val="24"/>
+        </w:rPr>
+        <w:t>= 6 V.</w:t>
+      </w:r>
+    </w:p>
+    <w:p>
+      <w:pPr>
+        <w:pStyle w:val="ListParagraph"/>
+        <w:numPr>
+          <w:ilvl w:val="1"/>
+          <w:numId w:val="1"/>
+        </w:numPr>
+        <w:rPr>
+          <w:sz w:val="24"/>
+          <w:szCs w:val="24"/>
+        </w:rPr>
+      </w:pPr>
+      <w:r>
+        <w:rPr>
+          <w:sz w:val="24"/>
+          <w:szCs w:val="24"/>
+        </w:rPr>
+        <w:t>Measure V</w:t>
+      </w:r>
+      <w:r>
+        <w:rPr>
+          <w:sz w:val="24"/>
+          <w:szCs w:val="24"/>
+          <w:vertAlign w:val="subscript"/>
+        </w:rPr>
+        <w:t>R1</w:t>
+      </w:r>
+      <w:r>
+        <w:rPr>
+          <w:sz w:val="24"/>
+          <w:szCs w:val="24"/>
+        </w:rPr>
+        <w:t>, V</w:t>
+      </w:r>
+      <w:r>
+        <w:rPr>
+          <w:sz w:val="24"/>
+          <w:szCs w:val="24"/>
+          <w:vertAlign w:val="subscript"/>
+        </w:rPr>
+        <w:t>R2</w:t>
+      </w:r>
+      <w:r>
+        <w:rPr>
+          <w:sz w:val="24"/>
+          <w:szCs w:val="24"/>
+        </w:rPr>
+        <w:t>, and V</w:t>
+      </w:r>
+      <w:r>
+        <w:rPr>
+          <w:sz w:val="24"/>
+          <w:szCs w:val="24"/>
+          <w:vertAlign w:val="subscript"/>
+        </w:rPr>
+        <w:t>E</w:t>
+      </w:r>
+      <w:r>
+        <w:rPr>
+          <w:sz w:val="24"/>
+          <w:szCs w:val="24"/>
+        </w:rPr>
+        <w:t xml:space="preserve"> to calculate V</w:t>
+      </w:r>
+      <w:r>
+        <w:rPr>
+          <w:sz w:val="24"/>
+          <w:szCs w:val="24"/>
+          <w:vertAlign w:val="subscript"/>
+        </w:rPr>
+        <w:t>CEQ</w:t>
+      </w:r>
+      <w:r>
+        <w:rPr>
+          <w:sz w:val="24"/>
+          <w:szCs w:val="24"/>
+        </w:rPr>
+        <w:t>, I</w:t>
+      </w:r>
+      <w:r>
+        <w:rPr>
+          <w:sz w:val="24"/>
+          <w:szCs w:val="24"/>
+          <w:vertAlign w:val="subscript"/>
+        </w:rPr>
+        <w:t>BQ</w:t>
+      </w:r>
+      <w:r>
+        <w:rPr>
+          <w:sz w:val="24"/>
+          <w:szCs w:val="24"/>
+        </w:rPr>
+        <w:t>, and I</w:t>
+      </w:r>
+      <w:r>
+        <w:rPr>
+          <w:sz w:val="24"/>
+          <w:szCs w:val="24"/>
+          <w:vertAlign w:val="subscript"/>
+        </w:rPr>
+        <w:t>CQ</w:t>
+      </w:r>
+      <w:r>
+        <w:rPr>
+          <w:sz w:val="24"/>
+          <w:szCs w:val="24"/>
+        </w:rPr>
+        <w:t>.</w:t>
+      </w:r>
+    </w:p>
+    <w:p>
+      <w:pPr>
+        <w:pStyle w:val="ListParagraph"/>
+        <w:numPr>
+          <w:ilvl w:val="1"/>
+          <w:numId w:val="1"/>
+        </w:numPr>
+        <w:rPr>
+          <w:sz w:val="24"/>
+          <w:szCs w:val="24"/>
+        </w:rPr>
+      </w:pPr>
+      <w:r>
+        <w:rPr>
+          <w:sz w:val="24"/>
+          <w:szCs w:val="24"/>
+        </w:rPr>
+        <w:t xml:space="preserve">Connect the sinusoidal voltage source with </w:t>
+      </w:r>
+      <w:r>
+        <w:rPr>
+          <w:rFonts w:cs="Times-Roman"/>
+          <w:sz w:val="24"/>
+          <w:szCs w:val="24"/>
+        </w:rPr>
+        <w:t>amplitude ±100 mV and at frequency 10 kHz to construct the circuit in Figure 1.</w:t>
+      </w:r>
+      <w:r>
+        <w:rPr>
+          <w:rFonts w:cs="Times-Roman"/>
+          <w:sz w:val="24"/>
+          <w:szCs w:val="24"/>
+        </w:rPr>
+        <w:t xml:space="preserve"> Capture the input and output voltages. Comment on the phase relationship. Find the small signal voltage gain and compare to the theoretical value.</w:t>
+      </w:r>
+    </w:p>
+    <w:p>
+      <w:pPr>
+        <w:pStyle w:val="ListParagraph"/>
+        <w:numPr>
+          <w:ilvl w:val="1"/>
+          <w:numId w:val="1"/>
+        </w:numPr>
+        <w:rPr>
+          <w:sz w:val="24"/>
+          <w:szCs w:val="24"/>
+        </w:rPr>
+      </w:pPr>
+      <w:r>
+        <w:rPr>
+          <w:rFonts w:cs="Times-Roman"/>
+          <w:sz w:val="24"/>
+          <w:szCs w:val="24"/>
+        </w:rPr>
+        <w:lastRenderedPageBreak/>
+        <w:t>Increase the input sinusoidal voltage, and record down any signal distortion. Comment on whether it is due to cutoff clipping or saturation clipping.</w:t>
+      </w:r>
+    </w:p>
+    <w:p>
+      <w:pPr>
+        <w:ind w:left="720"/>
+        <w:rPr>
+          <w:b/>
+          <w:sz w:val="24"/>
+        </w:rPr>
+      </w:pPr>
+      <w:r>
+        <w:rPr>
+          <w:b/>
+          <w:sz w:val="24"/>
+        </w:rPr>
+        <w:t>4</w:t>
+      </w:r>
+      <w:r>
+        <w:rPr>
+          <w:b/>
+          <w:sz w:val="24"/>
+        </w:rPr>
+        <w:t xml:space="preserve">.2     </w:t>
+      </w:r>
+      <w:r>
+        <w:rPr>
+          <w:b/>
+          <w:sz w:val="24"/>
+        </w:rPr>
+        <w:t xml:space="preserve">Part B. </w:t>
+      </w:r>
+      <w:r>
+        <w:rPr>
+          <w:b/>
+          <w:sz w:val="24"/>
+        </w:rPr>
+        <w:t>Output Resistance</w:t>
+      </w:r>
+    </w:p>
+    <w:p>
+      <w:pPr>
+        <w:pStyle w:val="ListParagraph"/>
+        <w:numPr>
+          <w:ilvl w:val="0"/>
+          <w:numId w:val="2"/>
+        </w:numPr>
+        <w:rPr>
+          <w:sz w:val="24"/>
+          <w:szCs w:val="24"/>
+        </w:rPr>
+      </w:pPr>
+      <w:r>
+        <w:rPr>
+          <w:sz w:val="24"/>
+          <w:szCs w:val="24"/>
+        </w:rPr>
+        <w:t>Take out R</w:t>
+      </w:r>
+      <w:r>
+        <w:rPr>
+          <w:sz w:val="24"/>
+          <w:szCs w:val="24"/>
+          <w:vertAlign w:val="subscript"/>
+        </w:rPr>
+        <w:t xml:space="preserve">L </w:t>
+      </w:r>
+      <w:r>
+        <w:rPr>
+          <w:sz w:val="24"/>
+          <w:szCs w:val="24"/>
+        </w:rPr>
+        <w:t>and capture the voltage waveforms.</w:t>
+      </w:r>
+    </w:p>
+    <w:p>
+      <w:pPr>
+        <w:pStyle w:val="ListParagraph"/>
+        <w:numPr>
+          <w:ilvl w:val="0"/>
+          <w:numId w:val="2"/>
+        </w:numPr>
+        <w:rPr>
+          <w:sz w:val="24"/>
+          <w:szCs w:val="24"/>
+        </w:rPr>
+      </w:pPr>
+      <w:r>
+        <w:rPr>
+          <w:sz w:val="24"/>
+          <w:szCs w:val="24"/>
+        </w:rPr>
+        <w:t xml:space="preserve">Replace the load with a potentiometer. Vary the resistance until the output voltage is a half of the voltage measured in Step a. Measure the resistance of the potentiometer. </w:t>
+      </w:r>
+      <w:r>
+        <w:rPr>
+          <w:rFonts w:cs="Times-Roman"/>
+          <w:sz w:val="24"/>
+          <w:szCs w:val="24"/>
+        </w:rPr>
+        <w:t>Compare the output resistance of emitter-follower to a common emitter circuit in Lab 6.</w:t>
+      </w:r>
+    </w:p>
+    <w:p>
+      <w:pPr>
+        <w:pStyle w:val="ListParagraph"/>
+        <w:numPr>
+          <w:ilvl w:val="0"/>
+          <w:numId w:val="2"/>
+        </w:numPr>
+        <w:rPr>
+          <w:sz w:val="24"/>
+          <w:szCs w:val="24"/>
+        </w:rPr>
+      </w:pPr>
+      <w:r>
+        <w:rPr>
+          <w:rFonts w:cs="Times-Roman"/>
+          <w:sz w:val="24"/>
+          <w:szCs w:val="24"/>
+        </w:rPr>
+        <w:t>Vary the potentiometer and measure at least three different resistances, in order that the output waveform shows three different peak to peak values. Record down the corresponding output waveforms. Comment on how the small signal gain is influenced by the value of the load resistance and output resistance of the amplifier circuit.</w:t>
+      </w:r>
+    </w:p>
+    <w:p>
+      <w:pPr>
+        <w:pStyle w:val="ListParagraph"/>
+        <w:numPr>
+          <w:ilvl w:val="0"/>
+          <w:numId w:val="2"/>
+        </w:numPr>
+        <w:rPr>
+          <w:sz w:val="24"/>
+          <w:szCs w:val="24"/>
+        </w:rPr>
+      </w:pPr>
+      <w:r>
+        <w:rPr>
+          <w:rFonts w:cs="Times-Roman"/>
+          <w:sz w:val="24"/>
+          <w:szCs w:val="24"/>
+        </w:rPr>
+        <w:t>Calculate the DC Q-parameters (V</w:t>
+      </w:r>
+      <w:r>
+        <w:rPr>
+          <w:rFonts w:cs="Times-Roman"/>
+          <w:sz w:val="24"/>
+          <w:szCs w:val="24"/>
+          <w:vertAlign w:val="subscript"/>
+        </w:rPr>
+        <w:t>CEQ</w:t>
+      </w:r>
+      <w:r>
+        <w:rPr>
+          <w:rFonts w:cs="Times-Roman"/>
+          <w:sz w:val="24"/>
+          <w:szCs w:val="24"/>
+        </w:rPr>
+        <w:t>, I</w:t>
+      </w:r>
+      <w:r>
+        <w:rPr>
+          <w:rFonts w:cs="Times-Roman"/>
+          <w:sz w:val="24"/>
+          <w:szCs w:val="24"/>
+          <w:vertAlign w:val="subscript"/>
+        </w:rPr>
+        <w:t>BQ</w:t>
+      </w:r>
+      <w:r>
+        <w:rPr>
+          <w:rFonts w:cs="Times-Roman"/>
+          <w:sz w:val="24"/>
+          <w:szCs w:val="24"/>
+        </w:rPr>
+        <w:t>, I</w:t>
+      </w:r>
+      <w:r>
+        <w:rPr>
+          <w:rFonts w:cs="Times-Roman"/>
+          <w:sz w:val="24"/>
+          <w:szCs w:val="24"/>
+          <w:vertAlign w:val="subscript"/>
+        </w:rPr>
+        <w:t>CQ</w:t>
+      </w:r>
+      <w:r>
+        <w:rPr>
+          <w:rFonts w:cs="Times-Roman"/>
+          <w:sz w:val="24"/>
+          <w:szCs w:val="24"/>
+        </w:rPr>
+        <w:t>, etc.) and AC parameters (R</w:t>
+      </w:r>
+      <w:r>
+        <w:rPr>
+          <w:rFonts w:cs="Times-Roman"/>
+          <w:sz w:val="24"/>
+          <w:szCs w:val="24"/>
+          <w:vertAlign w:val="subscript"/>
+        </w:rPr>
+        <w:t>i</w:t>
+      </w:r>
+      <w:r>
+        <w:rPr>
+          <w:rFonts w:cs="Times-Roman"/>
+          <w:sz w:val="24"/>
+          <w:szCs w:val="24"/>
+        </w:rPr>
+        <w:t>, R</w:t>
+      </w:r>
+      <w:r>
+        <w:rPr>
+          <w:rFonts w:cs="Times-Roman"/>
+          <w:sz w:val="24"/>
+          <w:szCs w:val="24"/>
+          <w:vertAlign w:val="subscript"/>
+        </w:rPr>
+        <w:t>o</w:t>
+      </w:r>
+      <w:r>
+        <w:rPr>
+          <w:rFonts w:cs="Times-Roman"/>
+          <w:sz w:val="24"/>
+          <w:szCs w:val="24"/>
+        </w:rPr>
+        <w:t>, A</w:t>
+      </w:r>
+      <w:r>
+        <w:rPr>
+          <w:rFonts w:cs="Times-Roman"/>
+          <w:sz w:val="24"/>
+          <w:szCs w:val="24"/>
+          <w:vertAlign w:val="subscript"/>
+        </w:rPr>
+        <w:t>v</w:t>
+      </w:r>
+      <w:r>
+        <w:rPr>
+          <w:rFonts w:cs="Times-Roman"/>
+          <w:sz w:val="24"/>
+          <w:szCs w:val="24"/>
+        </w:rPr>
+        <w:t>, etc.) for the circuit. Compare them with the measured values.</w:t>
+      </w:r>
+    </w:p>
+    <w:p>
+      <w:pPr>
+        <w:rPr>
+          <w:b/>
+          <w:sz w:val="24"/>
+        </w:rPr>
+      </w:pPr>
+    </w:p>
+    <w:p>
+      <w:pPr>
+        <w:rPr>
+          <w:b/>
+          <w:sz w:val="24"/>
+        </w:rPr>
+      </w:pPr>
+      <w:r>
+        <w:rPr>
+          <w:b/>
+          <w:sz w:val="24"/>
+        </w:rPr>
+        <w:br w:type="page"/>
       </w:r>
     </w:p>
     <w:p>
@@ -1711,6 +1659,2353 @@
           <w:b/>
           <w:sz w:val="24"/>
         </w:rPr>
+        <w:lastRenderedPageBreak/>
+        <w:t>Results</w:t>
+      </w:r>
+    </w:p>
+    <w:p>
+      <w:pPr>
+        <w:ind w:left="720"/>
+        <w:rPr>
+          <w:sz w:val="24"/>
+          <w:szCs w:val="24"/>
+        </w:rPr>
+      </w:pPr>
+      <w:r>
+        <w:rPr>
+          <w:rFonts w:eastAsiaTheme="minorEastAsia"/>
+          <w:sz w:val="24"/>
+        </w:rPr>
+        <w:t xml:space="preserve">The DC portion of the circuit was constructed and the </w:t>
+      </w:r>
+      <w:r>
+        <w:rPr>
+          <w:rFonts w:eastAsiaTheme="minorEastAsia"/>
+          <w:sz w:val="24"/>
+        </w:rPr>
+        <w:t xml:space="preserve">voltages </w:t>
+      </w:r>
+      <w:r>
+        <w:rPr>
+          <w:sz w:val="24"/>
+          <w:szCs w:val="24"/>
+        </w:rPr>
+        <w:t>V</w:t>
+      </w:r>
+      <w:r>
+        <w:rPr>
+          <w:sz w:val="24"/>
+          <w:szCs w:val="24"/>
+          <w:vertAlign w:val="subscript"/>
+        </w:rPr>
+        <w:t>R1</w:t>
+      </w:r>
+      <w:r>
+        <w:rPr>
+          <w:sz w:val="24"/>
+          <w:szCs w:val="24"/>
+        </w:rPr>
+        <w:t>, V</w:t>
+      </w:r>
+      <w:r>
+        <w:rPr>
+          <w:sz w:val="24"/>
+          <w:szCs w:val="24"/>
+          <w:vertAlign w:val="subscript"/>
+        </w:rPr>
+        <w:t>R2</w:t>
+      </w:r>
+      <w:r>
+        <w:rPr>
+          <w:sz w:val="24"/>
+          <w:szCs w:val="24"/>
+        </w:rPr>
+        <w:t>, and V</w:t>
+      </w:r>
+      <w:r>
+        <w:rPr>
+          <w:sz w:val="24"/>
+          <w:szCs w:val="24"/>
+          <w:vertAlign w:val="subscript"/>
+        </w:rPr>
+        <w:t>E</w:t>
+      </w:r>
+      <w:r>
+        <w:rPr>
+          <w:sz w:val="24"/>
+          <w:szCs w:val="24"/>
+          <w:vertAlign w:val="subscript"/>
+        </w:rPr>
+        <w:t xml:space="preserve"> </w:t>
+      </w:r>
+      <w:r>
+        <w:rPr>
+          <w:sz w:val="24"/>
+          <w:szCs w:val="24"/>
+        </w:rPr>
+        <w:t>were measured as below.</w:t>
+      </w:r>
+    </w:p>
+    <w:tbl>
+      <w:tblPr>
+        <w:tblStyle w:val="TableGrid"/>
+        <w:tblW w:w="0" w:type="auto"/>
+        <w:tblInd w:w="720" w:type="dxa"/>
+        <w:tblLook w:val="04A0" w:firstRow="1" w:lastRow="0" w:firstColumn="1" w:lastColumn="0" w:noHBand="0" w:noVBand="1"/>
+      </w:tblPr>
+      <w:tblGrid>
+        <w:gridCol w:w="2952"/>
+        <w:gridCol w:w="2952"/>
+        <w:gridCol w:w="2952"/>
+      </w:tblGrid>
+      <w:tr>
+        <w:tc>
+          <w:tcPr>
+            <w:tcW w:w="3192" w:type="dxa"/>
+          </w:tcPr>
+          <w:p>
+            <w:pPr>
+              <w:jc w:val="center"/>
+              <w:rPr>
+                <w:b/>
+                <w:sz w:val="24"/>
+                <w:szCs w:val="24"/>
+              </w:rPr>
+            </w:pPr>
+            <w:r>
+              <w:rPr>
+                <w:b/>
+                <w:sz w:val="24"/>
+                <w:szCs w:val="24"/>
+              </w:rPr>
+              <w:t>V</w:t>
+            </w:r>
+            <w:r>
+              <w:rPr>
+                <w:b/>
+                <w:sz w:val="24"/>
+                <w:szCs w:val="24"/>
+                <w:vertAlign w:val="subscript"/>
+              </w:rPr>
+              <w:t>R1</w:t>
+            </w:r>
+            <w:r>
+              <w:rPr>
+                <w:b/>
+                <w:sz w:val="24"/>
+                <w:szCs w:val="24"/>
+                <w:vertAlign w:val="subscript"/>
+              </w:rPr>
+              <w:t xml:space="preserve"> </w:t>
+            </w:r>
+            <w:r>
+              <w:rPr>
+                <w:b/>
+                <w:sz w:val="24"/>
+                <w:szCs w:val="24"/>
+              </w:rPr>
+              <w:t>(V)</w:t>
+            </w:r>
+          </w:p>
+        </w:tc>
+        <w:tc>
+          <w:tcPr>
+            <w:tcW w:w="3192" w:type="dxa"/>
+          </w:tcPr>
+          <w:p>
+            <w:pPr>
+              <w:jc w:val="center"/>
+              <w:rPr>
+                <w:b/>
+                <w:sz w:val="24"/>
+                <w:szCs w:val="24"/>
+              </w:rPr>
+            </w:pPr>
+            <w:r>
+              <w:rPr>
+                <w:b/>
+                <w:sz w:val="24"/>
+                <w:szCs w:val="24"/>
+              </w:rPr>
+              <w:t>V</w:t>
+            </w:r>
+            <w:r>
+              <w:rPr>
+                <w:b/>
+                <w:sz w:val="24"/>
+                <w:szCs w:val="24"/>
+                <w:vertAlign w:val="subscript"/>
+              </w:rPr>
+              <w:t>R2</w:t>
+            </w:r>
+            <w:r>
+              <w:rPr>
+                <w:b/>
+                <w:sz w:val="24"/>
+                <w:szCs w:val="24"/>
+                <w:vertAlign w:val="subscript"/>
+              </w:rPr>
+              <w:t xml:space="preserve"> </w:t>
+            </w:r>
+            <w:r>
+              <w:rPr>
+                <w:b/>
+                <w:sz w:val="24"/>
+                <w:szCs w:val="24"/>
+              </w:rPr>
+              <w:t>(V)</w:t>
+            </w:r>
+          </w:p>
+        </w:tc>
+        <w:tc>
+          <w:tcPr>
+            <w:tcW w:w="3192" w:type="dxa"/>
+          </w:tcPr>
+          <w:p>
+            <w:pPr>
+              <w:jc w:val="center"/>
+              <w:rPr>
+                <w:b/>
+                <w:sz w:val="24"/>
+                <w:szCs w:val="24"/>
+              </w:rPr>
+            </w:pPr>
+            <w:r>
+              <w:rPr>
+                <w:b/>
+                <w:sz w:val="24"/>
+                <w:szCs w:val="24"/>
+              </w:rPr>
+              <w:t>V</w:t>
+            </w:r>
+            <w:r>
+              <w:rPr>
+                <w:b/>
+                <w:sz w:val="24"/>
+                <w:szCs w:val="24"/>
+                <w:vertAlign w:val="subscript"/>
+              </w:rPr>
+              <w:t>E</w:t>
+            </w:r>
+            <w:r>
+              <w:rPr>
+                <w:b/>
+                <w:sz w:val="24"/>
+                <w:szCs w:val="24"/>
+                <w:vertAlign w:val="subscript"/>
+              </w:rPr>
+              <w:t xml:space="preserve"> </w:t>
+            </w:r>
+            <w:r>
+              <w:rPr>
+                <w:b/>
+                <w:sz w:val="24"/>
+                <w:szCs w:val="24"/>
+              </w:rPr>
+              <w:t>(V)</w:t>
+            </w:r>
+          </w:p>
+        </w:tc>
+      </w:tr>
+      <w:tr>
+        <w:tc>
+          <w:tcPr>
+            <w:tcW w:w="3192" w:type="dxa"/>
+          </w:tcPr>
+          <w:p>
+            <w:pPr>
+              <w:jc w:val="center"/>
+              <w:rPr>
+                <w:sz w:val="24"/>
+                <w:szCs w:val="24"/>
+              </w:rPr>
+            </w:pPr>
+            <w:r>
+              <w:rPr>
+                <w:sz w:val="24"/>
+                <w:szCs w:val="24"/>
+              </w:rPr>
+              <w:t>3.02</w:t>
+            </w:r>
+          </w:p>
+        </w:tc>
+        <w:tc>
+          <w:tcPr>
+            <w:tcW w:w="3192" w:type="dxa"/>
+          </w:tcPr>
+          <w:p>
+            <w:pPr>
+              <w:jc w:val="center"/>
+              <w:rPr>
+                <w:sz w:val="24"/>
+                <w:szCs w:val="24"/>
+              </w:rPr>
+            </w:pPr>
+            <w:r>
+              <w:rPr>
+                <w:sz w:val="24"/>
+                <w:szCs w:val="24"/>
+              </w:rPr>
+              <w:t>2.98</w:t>
+            </w:r>
+          </w:p>
+        </w:tc>
+        <w:tc>
+          <w:tcPr>
+            <w:tcW w:w="3192" w:type="dxa"/>
+          </w:tcPr>
+          <w:p>
+            <w:pPr>
+              <w:jc w:val="center"/>
+              <w:rPr>
+                <w:sz w:val="24"/>
+                <w:szCs w:val="24"/>
+              </w:rPr>
+            </w:pPr>
+            <w:r>
+              <w:rPr>
+                <w:sz w:val="24"/>
+                <w:szCs w:val="24"/>
+              </w:rPr>
+              <w:t>2.34</w:t>
+            </w:r>
+          </w:p>
+        </w:tc>
+      </w:tr>
+    </w:tbl>
+    <w:p>
+      <w:pPr>
+        <w:ind w:left="720"/>
+        <w:rPr>
+          <w:sz w:val="24"/>
+          <w:szCs w:val="24"/>
+        </w:rPr>
+      </w:pPr>
+    </w:p>
+    <w:p>
+      <w:pPr>
+        <w:ind w:left="720"/>
+        <w:rPr>
+          <w:sz w:val="24"/>
+          <w:szCs w:val="24"/>
+        </w:rPr>
+      </w:pPr>
+      <w:r>
+        <w:rPr>
+          <w:sz w:val="24"/>
+          <w:szCs w:val="24"/>
+        </w:rPr>
+        <w:t xml:space="preserve">The DC Q-parameters </w:t>
+      </w:r>
+      <w:r>
+        <w:rPr>
+          <w:sz w:val="24"/>
+          <w:szCs w:val="24"/>
+        </w:rPr>
+        <w:t>V</w:t>
+      </w:r>
+      <w:r>
+        <w:rPr>
+          <w:sz w:val="24"/>
+          <w:szCs w:val="24"/>
+          <w:vertAlign w:val="subscript"/>
+        </w:rPr>
+        <w:t>CEQ</w:t>
+      </w:r>
+      <w:r>
+        <w:rPr>
+          <w:sz w:val="24"/>
+          <w:szCs w:val="24"/>
+        </w:rPr>
+        <w:t>, I</w:t>
+      </w:r>
+      <w:r>
+        <w:rPr>
+          <w:sz w:val="24"/>
+          <w:szCs w:val="24"/>
+          <w:vertAlign w:val="subscript"/>
+        </w:rPr>
+        <w:t>BQ</w:t>
+      </w:r>
+      <w:r>
+        <w:rPr>
+          <w:sz w:val="24"/>
+          <w:szCs w:val="24"/>
+        </w:rPr>
+        <w:t>, and I</w:t>
+      </w:r>
+      <w:r>
+        <w:rPr>
+          <w:sz w:val="24"/>
+          <w:szCs w:val="24"/>
+          <w:vertAlign w:val="subscript"/>
+        </w:rPr>
+        <w:t>CQ</w:t>
+      </w:r>
+      <w:r>
+        <w:rPr>
+          <w:sz w:val="24"/>
+          <w:szCs w:val="24"/>
+        </w:rPr>
+        <w:t xml:space="preserve"> were also measured and compared against the calculated values from the measured voltages.</w:t>
+      </w:r>
+    </w:p>
+    <w:tbl>
+      <w:tblPr>
+        <w:tblStyle w:val="TableGrid"/>
+        <w:tblW w:w="0" w:type="auto"/>
+        <w:tblInd w:w="720" w:type="dxa"/>
+        <w:tblLook w:val="04A0" w:firstRow="1" w:lastRow="0" w:firstColumn="1" w:lastColumn="0" w:noHBand="0" w:noVBand="1"/>
+      </w:tblPr>
+      <w:tblGrid>
+        <w:gridCol w:w="2118"/>
+        <w:gridCol w:w="2246"/>
+        <w:gridCol w:w="2246"/>
+        <w:gridCol w:w="2246"/>
+      </w:tblGrid>
+      <w:tr>
+        <w:tc>
+          <w:tcPr>
+            <w:tcW w:w="2118" w:type="dxa"/>
+          </w:tcPr>
+          <w:p>
+            <w:pPr>
+              <w:jc w:val="center"/>
+              <w:rPr>
+                <w:b/>
+                <w:sz w:val="24"/>
+                <w:szCs w:val="24"/>
+              </w:rPr>
+            </w:pPr>
+          </w:p>
+        </w:tc>
+        <w:tc>
+          <w:tcPr>
+            <w:tcW w:w="2246" w:type="dxa"/>
+          </w:tcPr>
+          <w:p>
+            <w:pPr>
+              <w:jc w:val="center"/>
+              <w:rPr>
+                <w:b/>
+                <w:sz w:val="24"/>
+                <w:szCs w:val="24"/>
+              </w:rPr>
+            </w:pPr>
+            <w:r>
+              <w:rPr>
+                <w:b/>
+                <w:sz w:val="24"/>
+                <w:szCs w:val="24"/>
+              </w:rPr>
+              <w:t>V</w:t>
+            </w:r>
+            <w:r>
+              <w:rPr>
+                <w:b/>
+                <w:sz w:val="24"/>
+                <w:szCs w:val="24"/>
+                <w:vertAlign w:val="subscript"/>
+              </w:rPr>
+              <w:t>CEQ</w:t>
+            </w:r>
+            <w:r>
+              <w:rPr>
+                <w:b/>
+                <w:sz w:val="24"/>
+                <w:szCs w:val="24"/>
+                <w:vertAlign w:val="subscript"/>
+              </w:rPr>
+              <w:t xml:space="preserve"> </w:t>
+            </w:r>
+            <w:r>
+              <w:rPr>
+                <w:b/>
+                <w:sz w:val="24"/>
+                <w:szCs w:val="24"/>
+              </w:rPr>
+              <w:t>(V)</w:t>
+            </w:r>
+          </w:p>
+        </w:tc>
+        <w:tc>
+          <w:tcPr>
+            <w:tcW w:w="2246" w:type="dxa"/>
+          </w:tcPr>
+          <w:p>
+            <w:pPr>
+              <w:jc w:val="center"/>
+              <w:rPr>
+                <w:b/>
+                <w:sz w:val="24"/>
+                <w:szCs w:val="24"/>
+              </w:rPr>
+            </w:pPr>
+            <w:r>
+              <w:rPr>
+                <w:b/>
+                <w:sz w:val="24"/>
+                <w:szCs w:val="24"/>
+              </w:rPr>
+              <w:t>I</w:t>
+            </w:r>
+            <w:r>
+              <w:rPr>
+                <w:b/>
+                <w:sz w:val="24"/>
+                <w:szCs w:val="24"/>
+                <w:vertAlign w:val="subscript"/>
+              </w:rPr>
+              <w:t>BQ</w:t>
+            </w:r>
+            <w:r>
+              <w:rPr>
+                <w:b/>
+                <w:sz w:val="24"/>
+                <w:szCs w:val="24"/>
+                <w:vertAlign w:val="subscript"/>
+              </w:rPr>
+              <w:t xml:space="preserve"> </w:t>
+            </w:r>
+            <w:r>
+              <w:rPr>
+                <w:b/>
+                <w:sz w:val="24"/>
+                <w:szCs w:val="24"/>
+              </w:rPr>
+              <w:t>(</w:t>
+            </w:r>
+            <w:r>
+              <w:rPr>
+                <w:b/>
+                <w:sz w:val="24"/>
+                <w:szCs w:val="24"/>
+              </w:rPr>
+              <w:t>mA</w:t>
+            </w:r>
+            <w:r>
+              <w:rPr>
+                <w:b/>
+                <w:sz w:val="24"/>
+                <w:szCs w:val="24"/>
+              </w:rPr>
+              <w:t>)</w:t>
+            </w:r>
+          </w:p>
+        </w:tc>
+        <w:tc>
+          <w:tcPr>
+            <w:tcW w:w="2246" w:type="dxa"/>
+          </w:tcPr>
+          <w:p>
+            <w:pPr>
+              <w:jc w:val="center"/>
+              <w:rPr>
+                <w:b/>
+                <w:sz w:val="24"/>
+                <w:szCs w:val="24"/>
+              </w:rPr>
+            </w:pPr>
+            <w:r>
+              <w:rPr>
+                <w:b/>
+                <w:sz w:val="24"/>
+                <w:szCs w:val="24"/>
+              </w:rPr>
+              <w:t>I</w:t>
+            </w:r>
+            <w:r>
+              <w:rPr>
+                <w:b/>
+                <w:sz w:val="24"/>
+                <w:szCs w:val="24"/>
+                <w:vertAlign w:val="subscript"/>
+              </w:rPr>
+              <w:t>CQ</w:t>
+            </w:r>
+            <w:r>
+              <w:rPr>
+                <w:b/>
+                <w:sz w:val="24"/>
+                <w:szCs w:val="24"/>
+                <w:vertAlign w:val="subscript"/>
+              </w:rPr>
+              <w:t xml:space="preserve"> </w:t>
+            </w:r>
+            <w:r>
+              <w:rPr>
+                <w:b/>
+                <w:sz w:val="24"/>
+                <w:szCs w:val="24"/>
+              </w:rPr>
+              <w:t>(</w:t>
+            </w:r>
+            <w:r>
+              <w:rPr>
+                <w:b/>
+                <w:sz w:val="24"/>
+                <w:szCs w:val="24"/>
+              </w:rPr>
+              <w:t>mA</w:t>
+            </w:r>
+            <w:r>
+              <w:rPr>
+                <w:b/>
+                <w:sz w:val="24"/>
+                <w:szCs w:val="24"/>
+              </w:rPr>
+              <w:t>)</w:t>
+            </w:r>
+          </w:p>
+        </w:tc>
+      </w:tr>
+      <w:tr>
+        <w:tc>
+          <w:tcPr>
+            <w:tcW w:w="2118" w:type="dxa"/>
+          </w:tcPr>
+          <w:p>
+            <w:pPr>
+              <w:jc w:val="center"/>
+              <w:rPr>
+                <w:b/>
+                <w:sz w:val="24"/>
+                <w:szCs w:val="24"/>
+              </w:rPr>
+            </w:pPr>
+            <w:r>
+              <w:rPr>
+                <w:b/>
+                <w:sz w:val="24"/>
+                <w:szCs w:val="24"/>
+              </w:rPr>
+              <w:t>Measured</w:t>
+            </w:r>
+          </w:p>
+        </w:tc>
+        <w:tc>
+          <w:tcPr>
+            <w:tcW w:w="2246" w:type="dxa"/>
+          </w:tcPr>
+          <w:p>
+            <w:pPr>
+              <w:jc w:val="center"/>
+              <w:rPr>
+                <w:sz w:val="24"/>
+                <w:szCs w:val="24"/>
+              </w:rPr>
+            </w:pPr>
+            <w:r>
+              <w:rPr>
+                <w:sz w:val="24"/>
+                <w:szCs w:val="24"/>
+              </w:rPr>
+              <w:t>3.63</w:t>
+            </w:r>
+          </w:p>
+        </w:tc>
+        <w:tc>
+          <w:tcPr>
+            <w:tcW w:w="2246" w:type="dxa"/>
+          </w:tcPr>
+          <w:p>
+            <w:pPr>
+              <w:jc w:val="center"/>
+              <w:rPr>
+                <w:sz w:val="24"/>
+                <w:szCs w:val="24"/>
+              </w:rPr>
+            </w:pPr>
+            <w:r>
+              <w:rPr>
+                <w:sz w:val="24"/>
+                <w:szCs w:val="24"/>
+              </w:rPr>
+              <w:t>0.00</w:t>
+            </w:r>
+          </w:p>
+        </w:tc>
+        <w:tc>
+          <w:tcPr>
+            <w:tcW w:w="2246" w:type="dxa"/>
+          </w:tcPr>
+          <w:p>
+            <w:pPr>
+              <w:jc w:val="center"/>
+              <w:rPr>
+                <w:sz w:val="24"/>
+                <w:szCs w:val="24"/>
+              </w:rPr>
+            </w:pPr>
+            <w:r>
+              <w:rPr>
+                <w:sz w:val="24"/>
+                <w:szCs w:val="24"/>
+              </w:rPr>
+              <w:t>1.00</w:t>
+            </w:r>
+          </w:p>
+        </w:tc>
+      </w:tr>
+      <w:tr>
+        <w:tc>
+          <w:tcPr>
+            <w:tcW w:w="2118" w:type="dxa"/>
+          </w:tcPr>
+          <w:p>
+            <w:pPr>
+              <w:jc w:val="center"/>
+              <w:rPr>
+                <w:b/>
+                <w:sz w:val="24"/>
+                <w:szCs w:val="24"/>
+              </w:rPr>
+            </w:pPr>
+            <w:r>
+              <w:rPr>
+                <w:b/>
+                <w:sz w:val="24"/>
+                <w:szCs w:val="24"/>
+              </w:rPr>
+              <w:t>Computed</w:t>
+            </w:r>
+          </w:p>
+        </w:tc>
+        <w:tc>
+          <w:tcPr>
+            <w:tcW w:w="2246" w:type="dxa"/>
+          </w:tcPr>
+          <w:p>
+            <w:pPr>
+              <w:jc w:val="center"/>
+              <w:rPr>
+                <w:sz w:val="24"/>
+                <w:szCs w:val="24"/>
+              </w:rPr>
+            </w:pPr>
+          </w:p>
+        </w:tc>
+        <w:tc>
+          <w:tcPr>
+            <w:tcW w:w="2246" w:type="dxa"/>
+          </w:tcPr>
+          <w:p>
+            <w:pPr>
+              <w:jc w:val="center"/>
+              <w:rPr>
+                <w:sz w:val="24"/>
+                <w:szCs w:val="24"/>
+              </w:rPr>
+            </w:pPr>
+          </w:p>
+        </w:tc>
+        <w:tc>
+          <w:tcPr>
+            <w:tcW w:w="2246" w:type="dxa"/>
+          </w:tcPr>
+          <w:p>
+            <w:pPr>
+              <w:jc w:val="center"/>
+              <w:rPr>
+                <w:sz w:val="24"/>
+                <w:szCs w:val="24"/>
+              </w:rPr>
+            </w:pPr>
+          </w:p>
+        </w:tc>
+      </w:tr>
+    </w:tbl>
+    <w:p>
+      <w:pPr>
+        <w:ind w:left="720"/>
+        <w:rPr>
+          <w:sz w:val="24"/>
+        </w:rPr>
+      </w:pPr>
+    </w:p>
+    <w:p>
+      <w:pPr>
+        <w:ind w:left="720"/>
+        <w:rPr>
+          <w:sz w:val="24"/>
+        </w:rPr>
+      </w:pPr>
+      <w:r>
+        <w:rPr>
+          <w:sz w:val="24"/>
+        </w:rPr>
+        <w:t>The AC source was then connected, and the voltage waveforms were captured:</w:t>
+      </w:r>
+    </w:p>
+    <w:p>
+      <w:pPr>
+        <w:ind w:left="720"/>
+        <w:jc w:val="center"/>
+        <w:rPr>
+          <w:sz w:val="24"/>
+        </w:rPr>
+      </w:pPr>
+      <w:r>
+        <w:rPr>
+          <w:noProof/>
+          <w:sz w:val="24"/>
+        </w:rPr>
+        <w:drawing>
+          <wp:inline distT="0" distB="0" distL="0" distR="0">
+            <wp:extent cx="3048000" cy="2857500"/>
+            <wp:effectExtent l="0" t="0" r="0" b="0"/>
+            <wp:docPr id="1" name="Picture 1" descr="C:\Users\Sabbir\Documents\GitHub\CMPE314\labs\lab06\figures\fig3.png"/>
+            <wp:cNvGraphicFramePr>
+              <a:graphicFrameLocks xmlns:a="http://schemas.openxmlformats.org/drawingml/2006/main" noChangeAspect="1"/>
+            </wp:cNvGraphicFramePr>
+            <a:graphic xmlns:a="http://schemas.openxmlformats.org/drawingml/2006/main">
+              <a:graphicData uri="http://schemas.openxmlformats.org/drawingml/2006/picture">
+                <pic:pic xmlns:pic="http://schemas.openxmlformats.org/drawingml/2006/picture">
+                  <pic:nvPicPr>
+                    <pic:cNvPr id="0" name="Picture 1" descr="C:\Users\Sabbir\Documents\GitHub\CMPE314\labs\lab06\figures\fig3.png"/>
+                    <pic:cNvPicPr>
+                      <a:picLocks noChangeAspect="1" noChangeArrowheads="1"/>
+                    </pic:cNvPicPr>
+                  </pic:nvPicPr>
+                  <pic:blipFill>
+                    <a:blip r:embed="rId10">
+                      <a:extLst>
+                        <a:ext uri="{28A0092B-C50C-407E-A947-70E740481C1C}">
+                          <a14:useLocalDpi xmlns:a14="http://schemas.microsoft.com/office/drawing/2010/main" val="0"/>
+                        </a:ext>
+                      </a:extLst>
+                    </a:blip>
+                    <a:srcRect/>
+                    <a:stretch>
+                      <a:fillRect/>
+                    </a:stretch>
+                  </pic:blipFill>
+                  <pic:spPr bwMode="auto">
+                    <a:xfrm>
+                      <a:off x="0" y="0"/>
+                      <a:ext cx="3048000" cy="2857500"/>
+                    </a:xfrm>
+                    <a:prstGeom prst="rect">
+                      <a:avLst/>
+                    </a:prstGeom>
+                    <a:noFill/>
+                    <a:ln>
+                      <a:noFill/>
+                    </a:ln>
+                  </pic:spPr>
+                </pic:pic>
+              </a:graphicData>
+            </a:graphic>
+          </wp:inline>
+        </w:drawing>
+      </w:r>
+    </w:p>
+    <w:p>
+      <w:pPr>
+        <w:ind w:left="720"/>
+        <w:jc w:val="center"/>
+        <w:rPr>
+          <w:b/>
+          <w:sz w:val="20"/>
+          <w:szCs w:val="20"/>
+        </w:rPr>
+      </w:pPr>
+      <w:r>
+        <w:rPr>
+          <w:b/>
+          <w:sz w:val="20"/>
+          <w:szCs w:val="20"/>
+        </w:rPr>
+        <w:t>Figure 3</w:t>
+      </w:r>
+      <w:r>
+        <w:rPr>
+          <w:b/>
+          <w:sz w:val="20"/>
+          <w:szCs w:val="20"/>
+        </w:rPr>
+        <w:t xml:space="preserve">: </w:t>
+      </w:r>
+      <w:r>
+        <w:rPr>
+          <w:b/>
+          <w:sz w:val="20"/>
+          <w:szCs w:val="20"/>
+        </w:rPr>
+        <w:t>Input and Output Voltages of the Figure 1 Circuit</w:t>
+      </w:r>
+    </w:p>
+    <w:p>
+      <w:pPr>
+        <w:ind w:left="720"/>
+        <w:rPr>
+          <w:rFonts w:eastAsiaTheme="minorEastAsia"/>
+          <w:sz w:val="24"/>
+          <w:szCs w:val="20"/>
+        </w:rPr>
+      </w:pPr>
+      <w:r>
+        <w:rPr>
+          <w:sz w:val="24"/>
+          <w:szCs w:val="20"/>
+        </w:rPr>
+        <w:t xml:space="preserve">The </w:t>
+      </w:r>
+      <w:r>
+        <w:rPr>
+          <w:sz w:val="24"/>
+          <w:szCs w:val="20"/>
+        </w:rPr>
+        <w:t xml:space="preserve">gain </w:t>
+      </w:r>
+      <w:r>
+        <w:rPr>
+          <w:rFonts w:eastAsiaTheme="minorEastAsia"/>
+          <w:sz w:val="24"/>
+          <w:szCs w:val="20"/>
+        </w:rPr>
+        <w:t>appears to be almost 1</w:t>
+      </w:r>
+    </w:p>
+    <w:p>
+      <w:pPr>
+        <w:ind w:left="720"/>
+        <w:rPr>
+          <w:rFonts w:eastAsiaTheme="minorEastAsia"/>
+          <w:sz w:val="24"/>
+          <w:szCs w:val="20"/>
+        </w:rPr>
+      </w:pPr>
+      <m:oMathPara>
+        <m:oMathParaPr>
+          <m:jc m:val="left"/>
+        </m:oMathParaPr>
+        <m:oMath>
+          <m:sSub>
+            <m:sSubPr>
+              <m:ctrlPr>
+                <w:rPr>
+                  <w:rFonts w:ascii="Cambria Math" w:hAnsi="Cambria Math"/>
+                  <w:i/>
+                  <w:sz w:val="24"/>
+                  <w:szCs w:val="20"/>
+                </w:rPr>
+              </m:ctrlPr>
+            </m:sSubPr>
+            <m:e>
+              <m:r>
+                <w:rPr>
+                  <w:rFonts w:ascii="Cambria Math" w:hAnsi="Cambria Math"/>
+                  <w:sz w:val="24"/>
+                  <w:szCs w:val="20"/>
+                </w:rPr>
+                <m:t>A</m:t>
+              </m:r>
+            </m:e>
+            <m:sub>
+              <m:r>
+                <w:rPr>
+                  <w:rFonts w:ascii="Cambria Math" w:hAnsi="Cambria Math"/>
+                  <w:sz w:val="24"/>
+                  <w:szCs w:val="20"/>
+                  <w:vertAlign w:val="subscript"/>
+                </w:rPr>
+                <m:t>v</m:t>
+              </m:r>
+            </m:sub>
+          </m:sSub>
+          <m:r>
+            <w:rPr>
+              <w:rFonts w:ascii="Cambria Math" w:hAnsi="Cambria Math"/>
+              <w:sz w:val="24"/>
+              <w:szCs w:val="20"/>
+            </w:rPr>
+            <m:t>=</m:t>
+          </m:r>
+          <m:f>
+            <m:fPr>
+              <m:ctrlPr>
+                <w:rPr>
+                  <w:rFonts w:ascii="Cambria Math" w:hAnsi="Cambria Math"/>
+                  <w:i/>
+                  <w:sz w:val="24"/>
+                  <w:szCs w:val="20"/>
+                </w:rPr>
+              </m:ctrlPr>
+            </m:fPr>
+            <m:num>
+              <m:sSub>
+                <m:sSubPr>
+                  <m:ctrlPr>
+                    <w:rPr>
+                      <w:rFonts w:ascii="Cambria Math" w:hAnsi="Cambria Math"/>
+                      <w:i/>
+                      <w:sz w:val="24"/>
+                      <w:szCs w:val="20"/>
+                    </w:rPr>
+                  </m:ctrlPr>
+                </m:sSubPr>
+                <m:e>
+                  <m:r>
+                    <w:rPr>
+                      <w:rFonts w:ascii="Cambria Math" w:hAnsi="Cambria Math"/>
+                      <w:sz w:val="24"/>
+                      <w:szCs w:val="20"/>
+                    </w:rPr>
+                    <m:t>v</m:t>
+                  </m:r>
+                </m:e>
+                <m:sub>
+                  <m:r>
+                    <w:rPr>
+                      <w:rFonts w:ascii="Cambria Math" w:hAnsi="Cambria Math"/>
+                      <w:sz w:val="24"/>
+                      <w:szCs w:val="20"/>
+                    </w:rPr>
+                    <m:t>O</m:t>
+                  </m:r>
+                </m:sub>
+              </m:sSub>
+            </m:num>
+            <m:den>
+              <m:sSub>
+                <m:sSubPr>
+                  <m:ctrlPr>
+                    <w:rPr>
+                      <w:rFonts w:ascii="Cambria Math" w:hAnsi="Cambria Math"/>
+                      <w:i/>
+                      <w:sz w:val="24"/>
+                      <w:szCs w:val="20"/>
+                    </w:rPr>
+                  </m:ctrlPr>
+                </m:sSubPr>
+                <m:e>
+                  <m:r>
+                    <w:rPr>
+                      <w:rFonts w:ascii="Cambria Math" w:hAnsi="Cambria Math"/>
+                      <w:sz w:val="24"/>
+                      <w:szCs w:val="20"/>
+                    </w:rPr>
+                    <m:t>v</m:t>
+                  </m:r>
+                </m:e>
+                <m:sub>
+                  <m:r>
+                    <w:rPr>
+                      <w:rFonts w:ascii="Cambria Math" w:hAnsi="Cambria Math"/>
+                      <w:sz w:val="24"/>
+                      <w:szCs w:val="20"/>
+                    </w:rPr>
+                    <m:t>I</m:t>
+                  </m:r>
+                </m:sub>
+              </m:sSub>
+            </m:den>
+          </m:f>
+          <m:r>
+            <w:rPr>
+              <w:rFonts w:ascii="Cambria Math" w:eastAsiaTheme="minorEastAsia" w:hAnsi="Cambria Math"/>
+              <w:sz w:val="24"/>
+              <w:szCs w:val="20"/>
+            </w:rPr>
+            <m:t>=</m:t>
+          </m:r>
+          <m:f>
+            <m:fPr>
+              <m:ctrlPr>
+                <w:rPr>
+                  <w:rFonts w:ascii="Cambria Math" w:eastAsiaTheme="minorEastAsia" w:hAnsi="Cambria Math"/>
+                  <w:i/>
+                  <w:sz w:val="24"/>
+                  <w:szCs w:val="20"/>
+                </w:rPr>
+              </m:ctrlPr>
+            </m:fPr>
+            <m:num>
+              <m:r>
+                <w:rPr>
+                  <w:rFonts w:ascii="Cambria Math" w:eastAsiaTheme="minorEastAsia" w:hAnsi="Cambria Math"/>
+                  <w:sz w:val="24"/>
+                  <w:szCs w:val="20"/>
+                </w:rPr>
+                <m:t>196</m:t>
+              </m:r>
+              <m:r>
+                <w:rPr>
+                  <w:rFonts w:ascii="Cambria Math" w:eastAsiaTheme="minorEastAsia" w:hAnsi="Cambria Math"/>
+                  <w:sz w:val="24"/>
+                  <w:szCs w:val="20"/>
+                </w:rPr>
+                <m:t xml:space="preserve"> mV</m:t>
+              </m:r>
+            </m:num>
+            <m:den>
+              <m:r>
+                <w:rPr>
+                  <w:rFonts w:ascii="Cambria Math" w:eastAsiaTheme="minorEastAsia" w:hAnsi="Cambria Math"/>
+                  <w:sz w:val="24"/>
+                  <w:szCs w:val="20"/>
+                </w:rPr>
+                <m:t>220</m:t>
+              </m:r>
+              <m:r>
+                <w:rPr>
+                  <w:rFonts w:ascii="Cambria Math" w:eastAsiaTheme="minorEastAsia" w:hAnsi="Cambria Math"/>
+                  <w:sz w:val="24"/>
+                  <w:szCs w:val="20"/>
+                </w:rPr>
+                <m:t xml:space="preserve"> mV</m:t>
+              </m:r>
+            </m:den>
+          </m:f>
+          <m:r>
+            <w:rPr>
+              <w:rFonts w:ascii="Cambria Math" w:eastAsiaTheme="minorEastAsia" w:hAnsi="Cambria Math"/>
+              <w:sz w:val="24"/>
+              <w:szCs w:val="20"/>
+            </w:rPr>
+            <m:t>=0.89</m:t>
+          </m:r>
+          <m:r>
+            <w:rPr>
+              <w:rFonts w:ascii="Cambria Math" w:eastAsiaTheme="minorEastAsia" w:hAnsi="Cambria Math"/>
+              <w:sz w:val="24"/>
+              <w:szCs w:val="20"/>
+            </w:rPr>
+            <m:t>1</m:t>
+          </m:r>
+        </m:oMath>
+      </m:oMathPara>
+    </w:p>
+    <w:p>
+      <w:pPr>
+        <w:ind w:left="720"/>
+        <w:rPr>
+          <w:rFonts w:eastAsiaTheme="minorEastAsia"/>
+          <w:sz w:val="24"/>
+          <w:szCs w:val="20"/>
+        </w:rPr>
+      </w:pPr>
+      <w:r>
+        <w:rPr>
+          <w:rFonts w:eastAsiaTheme="minorEastAsia"/>
+          <w:sz w:val="24"/>
+          <w:szCs w:val="20"/>
+        </w:rPr>
+        <w:t xml:space="preserve">The </w:t>
+      </w:r>
+      <w:r>
+        <w:rPr>
+          <w:rFonts w:eastAsiaTheme="minorEastAsia"/>
+          <w:sz w:val="24"/>
+          <w:szCs w:val="20"/>
+        </w:rPr>
+        <w:t>input voltage was increased to 1.3 V amplitude, and the output waveforms captured displayed a gain closer to 1 than before:</w:t>
+      </w:r>
+    </w:p>
+    <w:p>
+      <w:pPr>
+        <w:ind w:left="720"/>
+        <w:jc w:val="center"/>
+        <w:rPr>
+          <w:rFonts w:eastAsiaTheme="minorEastAsia"/>
+          <w:sz w:val="24"/>
+          <w:szCs w:val="20"/>
+        </w:rPr>
+      </w:pPr>
+      <w:r>
+        <w:rPr>
+          <w:rFonts w:eastAsiaTheme="minorEastAsia"/>
+          <w:noProof/>
+          <w:sz w:val="24"/>
+          <w:szCs w:val="20"/>
+        </w:rPr>
+        <w:lastRenderedPageBreak/>
+        <w:drawing>
+          <wp:inline distT="0" distB="0" distL="0" distR="0">
+            <wp:extent cx="3048000" cy="2857500"/>
+            <wp:effectExtent l="0" t="0" r="0" b="0"/>
+            <wp:docPr id="3" name="Picture 3" descr="C:\Users\Sabbir\Documents\GitHub\CMPE314\labs\lab06\figures\fig4.png"/>
+            <wp:cNvGraphicFramePr>
+              <a:graphicFrameLocks xmlns:a="http://schemas.openxmlformats.org/drawingml/2006/main" noChangeAspect="1"/>
+            </wp:cNvGraphicFramePr>
+            <a:graphic xmlns:a="http://schemas.openxmlformats.org/drawingml/2006/main">
+              <a:graphicData uri="http://schemas.openxmlformats.org/drawingml/2006/picture">
+                <pic:pic xmlns:pic="http://schemas.openxmlformats.org/drawingml/2006/picture">
+                  <pic:nvPicPr>
+                    <pic:cNvPr id="0" name="Picture 3" descr="C:\Users\Sabbir\Documents\GitHub\CMPE314\labs\lab06\figures\fig4.png"/>
+                    <pic:cNvPicPr>
+                      <a:picLocks noChangeAspect="1" noChangeArrowheads="1"/>
+                    </pic:cNvPicPr>
+                  </pic:nvPicPr>
+                  <pic:blipFill>
+                    <a:blip r:embed="rId11">
+                      <a:extLst>
+                        <a:ext uri="{28A0092B-C50C-407E-A947-70E740481C1C}">
+                          <a14:useLocalDpi xmlns:a14="http://schemas.microsoft.com/office/drawing/2010/main" val="0"/>
+                        </a:ext>
+                      </a:extLst>
+                    </a:blip>
+                    <a:srcRect/>
+                    <a:stretch>
+                      <a:fillRect/>
+                    </a:stretch>
+                  </pic:blipFill>
+                  <pic:spPr bwMode="auto">
+                    <a:xfrm>
+                      <a:off x="0" y="0"/>
+                      <a:ext cx="3048000" cy="2857500"/>
+                    </a:xfrm>
+                    <a:prstGeom prst="rect">
+                      <a:avLst/>
+                    </a:prstGeom>
+                    <a:noFill/>
+                    <a:ln>
+                      <a:noFill/>
+                    </a:ln>
+                  </pic:spPr>
+                </pic:pic>
+              </a:graphicData>
+            </a:graphic>
+          </wp:inline>
+        </w:drawing>
+      </w:r>
+    </w:p>
+    <w:p>
+      <w:pPr>
+        <w:ind w:left="720"/>
+        <w:jc w:val="center"/>
+        <w:rPr>
+          <w:rFonts w:eastAsiaTheme="minorEastAsia"/>
+          <w:b/>
+          <w:sz w:val="20"/>
+          <w:szCs w:val="20"/>
+        </w:rPr>
+      </w:pPr>
+      <w:r>
+        <w:rPr>
+          <w:rFonts w:eastAsiaTheme="minorEastAsia"/>
+          <w:b/>
+          <w:sz w:val="20"/>
+          <w:szCs w:val="20"/>
+        </w:rPr>
+        <w:t>Figure 4: Voltage Waveforms of the Figure 1 Circuit with Larger Input Voltage</w:t>
+      </w:r>
+    </w:p>
+    <w:p>
+      <w:pPr>
+        <w:ind w:left="720"/>
+        <w:rPr>
+          <w:sz w:val="20"/>
+          <w:szCs w:val="20"/>
+        </w:rPr>
+      </w:pPr>
+      <m:oMathPara>
+        <m:oMathParaPr>
+          <m:jc m:val="left"/>
+        </m:oMathParaPr>
+        <m:oMath>
+          <m:sSub>
+            <m:sSubPr>
+              <m:ctrlPr>
+                <w:rPr>
+                  <w:rFonts w:ascii="Cambria Math" w:hAnsi="Cambria Math"/>
+                  <w:i/>
+                  <w:sz w:val="24"/>
+                  <w:szCs w:val="20"/>
+                </w:rPr>
+              </m:ctrlPr>
+            </m:sSubPr>
+            <m:e>
+              <m:r>
+                <w:rPr>
+                  <w:rFonts w:ascii="Cambria Math" w:hAnsi="Cambria Math"/>
+                  <w:sz w:val="24"/>
+                  <w:szCs w:val="20"/>
+                </w:rPr>
+                <m:t>A</m:t>
+              </m:r>
+            </m:e>
+            <m:sub>
+              <m:r>
+                <w:rPr>
+                  <w:rFonts w:ascii="Cambria Math" w:hAnsi="Cambria Math"/>
+                  <w:sz w:val="24"/>
+                  <w:szCs w:val="20"/>
+                  <w:vertAlign w:val="subscript"/>
+                </w:rPr>
+                <m:t>v</m:t>
+              </m:r>
+            </m:sub>
+          </m:sSub>
+          <m:r>
+            <w:rPr>
+              <w:rFonts w:ascii="Cambria Math" w:hAnsi="Cambria Math"/>
+              <w:sz w:val="24"/>
+              <w:szCs w:val="20"/>
+            </w:rPr>
+            <m:t>=</m:t>
+          </m:r>
+          <m:f>
+            <m:fPr>
+              <m:ctrlPr>
+                <w:rPr>
+                  <w:rFonts w:ascii="Cambria Math" w:hAnsi="Cambria Math"/>
+                  <w:i/>
+                  <w:sz w:val="24"/>
+                  <w:szCs w:val="20"/>
+                </w:rPr>
+              </m:ctrlPr>
+            </m:fPr>
+            <m:num>
+              <m:sSub>
+                <m:sSubPr>
+                  <m:ctrlPr>
+                    <w:rPr>
+                      <w:rFonts w:ascii="Cambria Math" w:hAnsi="Cambria Math"/>
+                      <w:i/>
+                      <w:sz w:val="24"/>
+                      <w:szCs w:val="20"/>
+                    </w:rPr>
+                  </m:ctrlPr>
+                </m:sSubPr>
+                <m:e>
+                  <m:r>
+                    <w:rPr>
+                      <w:rFonts w:ascii="Cambria Math" w:hAnsi="Cambria Math"/>
+                      <w:sz w:val="24"/>
+                      <w:szCs w:val="20"/>
+                    </w:rPr>
+                    <m:t>v</m:t>
+                  </m:r>
+                </m:e>
+                <m:sub>
+                  <m:r>
+                    <w:rPr>
+                      <w:rFonts w:ascii="Cambria Math" w:hAnsi="Cambria Math"/>
+                      <w:sz w:val="24"/>
+                      <w:szCs w:val="20"/>
+                    </w:rPr>
+                    <m:t>O</m:t>
+                  </m:r>
+                </m:sub>
+              </m:sSub>
+            </m:num>
+            <m:den>
+              <m:sSub>
+                <m:sSubPr>
+                  <m:ctrlPr>
+                    <w:rPr>
+                      <w:rFonts w:ascii="Cambria Math" w:hAnsi="Cambria Math"/>
+                      <w:i/>
+                      <w:sz w:val="24"/>
+                      <w:szCs w:val="20"/>
+                    </w:rPr>
+                  </m:ctrlPr>
+                </m:sSubPr>
+                <m:e>
+                  <m:r>
+                    <w:rPr>
+                      <w:rFonts w:ascii="Cambria Math" w:hAnsi="Cambria Math"/>
+                      <w:sz w:val="24"/>
+                      <w:szCs w:val="20"/>
+                    </w:rPr>
+                    <m:t>v</m:t>
+                  </m:r>
+                </m:e>
+                <m:sub>
+                  <m:r>
+                    <w:rPr>
+                      <w:rFonts w:ascii="Cambria Math" w:hAnsi="Cambria Math"/>
+                      <w:sz w:val="24"/>
+                      <w:szCs w:val="20"/>
+                    </w:rPr>
+                    <m:t>I</m:t>
+                  </m:r>
+                </m:sub>
+              </m:sSub>
+            </m:den>
+          </m:f>
+          <m:r>
+            <w:rPr>
+              <w:rFonts w:ascii="Cambria Math" w:eastAsiaTheme="minorEastAsia" w:hAnsi="Cambria Math"/>
+              <w:sz w:val="24"/>
+              <w:szCs w:val="20"/>
+            </w:rPr>
+            <m:t>=</m:t>
+          </m:r>
+          <m:f>
+            <m:fPr>
+              <m:ctrlPr>
+                <w:rPr>
+                  <w:rFonts w:ascii="Cambria Math" w:eastAsiaTheme="minorEastAsia" w:hAnsi="Cambria Math"/>
+                  <w:i/>
+                  <w:sz w:val="24"/>
+                  <w:szCs w:val="20"/>
+                </w:rPr>
+              </m:ctrlPr>
+            </m:fPr>
+            <m:num>
+              <m:r>
+                <w:rPr>
+                  <w:rFonts w:ascii="Cambria Math" w:eastAsiaTheme="minorEastAsia" w:hAnsi="Cambria Math"/>
+                  <w:sz w:val="24"/>
+                  <w:szCs w:val="20"/>
+                </w:rPr>
+                <m:t>2.68</m:t>
+              </m:r>
+              <m:r>
+                <w:rPr>
+                  <w:rFonts w:ascii="Cambria Math" w:eastAsiaTheme="minorEastAsia" w:hAnsi="Cambria Math"/>
+                  <w:sz w:val="24"/>
+                  <w:szCs w:val="20"/>
+                </w:rPr>
+                <m:t xml:space="preserve"> V</m:t>
+              </m:r>
+            </m:num>
+            <m:den>
+              <m:r>
+                <w:rPr>
+                  <w:rFonts w:ascii="Cambria Math" w:eastAsiaTheme="minorEastAsia" w:hAnsi="Cambria Math"/>
+                  <w:sz w:val="24"/>
+                  <w:szCs w:val="20"/>
+                </w:rPr>
+                <m:t>2.76</m:t>
+              </m:r>
+              <m:r>
+                <w:rPr>
+                  <w:rFonts w:ascii="Cambria Math" w:eastAsiaTheme="minorEastAsia" w:hAnsi="Cambria Math"/>
+                  <w:sz w:val="24"/>
+                  <w:szCs w:val="20"/>
+                </w:rPr>
+                <m:t xml:space="preserve"> V</m:t>
+              </m:r>
+            </m:den>
+          </m:f>
+          <m:r>
+            <w:rPr>
+              <w:rFonts w:ascii="Cambria Math" w:eastAsiaTheme="minorEastAsia" w:hAnsi="Cambria Math"/>
+              <w:sz w:val="24"/>
+              <w:szCs w:val="20"/>
+            </w:rPr>
+            <m:t>=0.</m:t>
+          </m:r>
+          <m:r>
+            <w:rPr>
+              <w:rFonts w:ascii="Cambria Math" w:eastAsiaTheme="minorEastAsia" w:hAnsi="Cambria Math"/>
+              <w:sz w:val="24"/>
+              <w:szCs w:val="20"/>
+            </w:rPr>
+            <m:t>971</m:t>
+          </m:r>
+          <m:r>
+            <w:rPr>
+              <w:rFonts w:ascii="Cambria Math" w:eastAsiaTheme="minorEastAsia" w:hAnsi="Cambria Math"/>
+              <w:sz w:val="24"/>
+              <w:szCs w:val="20"/>
+            </w:rPr>
+            <m:t>≈1</m:t>
+          </m:r>
+        </m:oMath>
+      </m:oMathPara>
+    </w:p>
+    <w:p>
+      <w:pPr>
+        <w:ind w:left="720"/>
+        <w:rPr>
+          <w:sz w:val="24"/>
+          <w:szCs w:val="20"/>
+        </w:rPr>
+      </w:pPr>
+      <w:r>
+        <w:rPr>
+          <w:sz w:val="24"/>
+          <w:szCs w:val="20"/>
+        </w:rPr>
+        <w:t>The input voltage was increased further until a distortion on the output was noticeable, around an input amplitude of 1.7 V.</w:t>
+      </w:r>
+    </w:p>
+    <w:p>
+      <w:pPr>
+        <w:ind w:left="720"/>
+        <w:jc w:val="center"/>
+        <w:rPr>
+          <w:sz w:val="24"/>
+          <w:szCs w:val="20"/>
+        </w:rPr>
+      </w:pPr>
+      <w:r>
+        <w:rPr>
+          <w:noProof/>
+          <w:sz w:val="24"/>
+          <w:szCs w:val="20"/>
+        </w:rPr>
+        <w:drawing>
+          <wp:inline distT="0" distB="0" distL="0" distR="0">
+            <wp:extent cx="3048000" cy="2857500"/>
+            <wp:effectExtent l="0" t="0" r="0" b="0"/>
+            <wp:docPr id="4" name="Picture 4" descr="C:\Users\Sabbir\Documents\GitHub\CMPE314\labs\lab06\figures\fig5.png"/>
+            <wp:cNvGraphicFramePr>
+              <a:graphicFrameLocks xmlns:a="http://schemas.openxmlformats.org/drawingml/2006/main" noChangeAspect="1"/>
+            </wp:cNvGraphicFramePr>
+            <a:graphic xmlns:a="http://schemas.openxmlformats.org/drawingml/2006/main">
+              <a:graphicData uri="http://schemas.openxmlformats.org/drawingml/2006/picture">
+                <pic:pic xmlns:pic="http://schemas.openxmlformats.org/drawingml/2006/picture">
+                  <pic:nvPicPr>
+                    <pic:cNvPr id="0" name="Picture 4" descr="C:\Users\Sabbir\Documents\GitHub\CMPE314\labs\lab06\figures\fig5.png"/>
+                    <pic:cNvPicPr>
+                      <a:picLocks noChangeAspect="1" noChangeArrowheads="1"/>
+                    </pic:cNvPicPr>
+                  </pic:nvPicPr>
+                  <pic:blipFill>
+                    <a:blip r:embed="rId12">
+                      <a:extLst>
+                        <a:ext uri="{28A0092B-C50C-407E-A947-70E740481C1C}">
+                          <a14:useLocalDpi xmlns:a14="http://schemas.microsoft.com/office/drawing/2010/main" val="0"/>
+                        </a:ext>
+                      </a:extLst>
+                    </a:blip>
+                    <a:srcRect/>
+                    <a:stretch>
+                      <a:fillRect/>
+                    </a:stretch>
+                  </pic:blipFill>
+                  <pic:spPr bwMode="auto">
+                    <a:xfrm>
+                      <a:off x="0" y="0"/>
+                      <a:ext cx="3048000" cy="2857500"/>
+                    </a:xfrm>
+                    <a:prstGeom prst="rect">
+                      <a:avLst/>
+                    </a:prstGeom>
+                    <a:noFill/>
+                    <a:ln>
+                      <a:noFill/>
+                    </a:ln>
+                  </pic:spPr>
+                </pic:pic>
+              </a:graphicData>
+            </a:graphic>
+          </wp:inline>
+        </w:drawing>
+      </w:r>
+    </w:p>
+    <w:p>
+      <w:pPr>
+        <w:ind w:left="720"/>
+        <w:jc w:val="center"/>
+        <w:rPr>
+          <w:b/>
+          <w:sz w:val="20"/>
+          <w:szCs w:val="20"/>
+        </w:rPr>
+      </w:pPr>
+      <w:r>
+        <w:rPr>
+          <w:b/>
+          <w:sz w:val="20"/>
+          <w:szCs w:val="20"/>
+        </w:rPr>
+        <w:t xml:space="preserve">Figure 5: Voltage Waveforms with Input Voltage </w:t>
+      </w:r>
+      <w:r>
+        <w:rPr>
+          <w:b/>
+          <w:sz w:val="20"/>
+          <w:szCs w:val="20"/>
+        </w:rPr>
+        <w:t>Clipping the Output Near</w:t>
+      </w:r>
+      <w:r>
+        <w:rPr>
+          <w:b/>
+          <w:sz w:val="20"/>
+          <w:szCs w:val="20"/>
+        </w:rPr>
+        <w:t xml:space="preserve"> the Cut-off Region</w:t>
+      </w:r>
+    </w:p>
+    <w:p>
+      <w:pPr>
+        <w:ind w:left="720"/>
+        <w:rPr>
+          <w:sz w:val="24"/>
+          <w:szCs w:val="20"/>
+        </w:rPr>
+      </w:pPr>
+      <w:r>
+        <w:rPr>
+          <w:sz w:val="24"/>
+          <w:szCs w:val="20"/>
+        </w:rPr>
+        <w:t>The load R</w:t>
+      </w:r>
+      <w:r>
+        <w:rPr>
+          <w:sz w:val="24"/>
+          <w:szCs w:val="20"/>
+          <w:vertAlign w:val="subscript"/>
+        </w:rPr>
+        <w:t xml:space="preserve">L </w:t>
+      </w:r>
+      <w:r>
+        <w:rPr>
+          <w:sz w:val="24"/>
+          <w:szCs w:val="20"/>
+        </w:rPr>
+        <w:t>was taken out, and the waveforms were observed and captured:</w:t>
+      </w:r>
+    </w:p>
+    <w:p>
+      <w:pPr>
+        <w:ind w:left="720"/>
+        <w:jc w:val="center"/>
+        <w:rPr>
+          <w:sz w:val="24"/>
+          <w:szCs w:val="20"/>
+        </w:rPr>
+      </w:pPr>
+      <w:r>
+        <w:rPr>
+          <w:noProof/>
+          <w:sz w:val="24"/>
+          <w:szCs w:val="20"/>
+        </w:rPr>
+        <w:lastRenderedPageBreak/>
+        <w:drawing>
+          <wp:inline distT="0" distB="0" distL="0" distR="0">
+            <wp:extent cx="3048000" cy="2857500"/>
+            <wp:effectExtent l="0" t="0" r="0" b="0"/>
+            <wp:docPr id="7" name="Picture 7" descr="C:\Users\Sabbir\Documents\GitHub\CMPE314\labs\lab06\figures\fig6.png"/>
+            <wp:cNvGraphicFramePr>
+              <a:graphicFrameLocks xmlns:a="http://schemas.openxmlformats.org/drawingml/2006/main" noChangeAspect="1"/>
+            </wp:cNvGraphicFramePr>
+            <a:graphic xmlns:a="http://schemas.openxmlformats.org/drawingml/2006/main">
+              <a:graphicData uri="http://schemas.openxmlformats.org/drawingml/2006/picture">
+                <pic:pic xmlns:pic="http://schemas.openxmlformats.org/drawingml/2006/picture">
+                  <pic:nvPicPr>
+                    <pic:cNvPr id="0" name="Picture 5" descr="C:\Users\Sabbir\Documents\GitHub\CMPE314\labs\lab06\figures\fig6.png"/>
+                    <pic:cNvPicPr>
+                      <a:picLocks noChangeAspect="1" noChangeArrowheads="1"/>
+                    </pic:cNvPicPr>
+                  </pic:nvPicPr>
+                  <pic:blipFill>
+                    <a:blip r:embed="rId13">
+                      <a:extLst>
+                        <a:ext uri="{28A0092B-C50C-407E-A947-70E740481C1C}">
+                          <a14:useLocalDpi xmlns:a14="http://schemas.microsoft.com/office/drawing/2010/main" val="0"/>
+                        </a:ext>
+                      </a:extLst>
+                    </a:blip>
+                    <a:srcRect/>
+                    <a:stretch>
+                      <a:fillRect/>
+                    </a:stretch>
+                  </pic:blipFill>
+                  <pic:spPr bwMode="auto">
+                    <a:xfrm>
+                      <a:off x="0" y="0"/>
+                      <a:ext cx="3048000" cy="2857500"/>
+                    </a:xfrm>
+                    <a:prstGeom prst="rect">
+                      <a:avLst/>
+                    </a:prstGeom>
+                    <a:noFill/>
+                    <a:ln>
+                      <a:noFill/>
+                    </a:ln>
+                  </pic:spPr>
+                </pic:pic>
+              </a:graphicData>
+            </a:graphic>
+          </wp:inline>
+        </w:drawing>
+      </w:r>
+    </w:p>
+    <w:p>
+      <w:pPr>
+        <w:ind w:left="720"/>
+        <w:jc w:val="center"/>
+        <w:rPr>
+          <w:b/>
+          <w:sz w:val="20"/>
+          <w:szCs w:val="20"/>
+        </w:rPr>
+      </w:pPr>
+      <w:r>
+        <w:rPr>
+          <w:b/>
+          <w:sz w:val="20"/>
+          <w:szCs w:val="20"/>
+        </w:rPr>
+        <w:t>Figure 6: Voltage Waveforms with R</w:t>
+      </w:r>
+      <w:r>
+        <w:rPr>
+          <w:b/>
+          <w:sz w:val="20"/>
+          <w:szCs w:val="20"/>
+          <w:vertAlign w:val="subscript"/>
+        </w:rPr>
+        <w:t>L</w:t>
+      </w:r>
+      <w:r>
+        <w:rPr>
+          <w:b/>
+          <w:sz w:val="20"/>
+          <w:szCs w:val="20"/>
+        </w:rPr>
+        <w:t xml:space="preserve"> Removed</w:t>
+      </w:r>
+    </w:p>
+    <w:p>
+      <w:pPr>
+        <w:ind w:left="720"/>
+        <w:rPr>
+          <w:sz w:val="24"/>
+          <w:szCs w:val="20"/>
+        </w:rPr>
+      </w:pPr>
+      <w:r>
+        <w:rPr>
+          <w:sz w:val="24"/>
+          <w:szCs w:val="20"/>
+        </w:rPr>
+        <w:t xml:space="preserve">The gain </w:t>
+      </w:r>
+      <w:r>
+        <w:rPr>
+          <w:sz w:val="24"/>
+          <w:szCs w:val="20"/>
+        </w:rPr>
+        <w:t>appears to be exactly A</w:t>
+      </w:r>
+      <w:r>
+        <w:rPr>
+          <w:sz w:val="24"/>
+          <w:szCs w:val="20"/>
+          <w:vertAlign w:val="subscript"/>
+        </w:rPr>
+        <w:t>v</w:t>
+      </w:r>
+      <w:r>
+        <w:rPr>
+          <w:sz w:val="24"/>
+          <w:szCs w:val="20"/>
+        </w:rPr>
+        <w:t xml:space="preserve"> = 1.</w:t>
+      </w:r>
+    </w:p>
+    <w:p>
+      <w:pPr>
+        <w:ind w:left="720"/>
+        <w:rPr>
+          <w:sz w:val="24"/>
+          <w:szCs w:val="20"/>
+        </w:rPr>
+      </w:pPr>
+      <w:r>
+        <w:rPr>
+          <w:sz w:val="24"/>
+          <w:szCs w:val="20"/>
+        </w:rPr>
+        <w:t xml:space="preserve">The load was replaced with a potentiometer </w:t>
+      </w:r>
+      <w:r>
+        <w:rPr>
+          <w:sz w:val="24"/>
+          <w:szCs w:val="20"/>
+        </w:rPr>
+        <w:t>and the resistance was varied until the output voltage value was half of the value without any load, v</w:t>
+      </w:r>
+      <w:r>
+        <w:rPr>
+          <w:sz w:val="24"/>
+          <w:szCs w:val="20"/>
+          <w:vertAlign w:val="subscript"/>
+        </w:rPr>
+        <w:t xml:space="preserve">O </w:t>
+      </w:r>
+      <w:r>
+        <w:rPr>
+          <w:sz w:val="24"/>
+          <w:szCs w:val="20"/>
+        </w:rPr>
+        <w:t>= 106 mV</w:t>
+      </w:r>
+      <w:r>
+        <w:rPr>
+          <w:sz w:val="24"/>
+          <w:szCs w:val="20"/>
+        </w:rPr>
+        <w:t>.</w:t>
+      </w:r>
+    </w:p>
+    <w:p>
+      <w:pPr>
+        <w:ind w:left="720"/>
+        <w:jc w:val="center"/>
+        <w:rPr>
+          <w:sz w:val="24"/>
+          <w:szCs w:val="20"/>
+        </w:rPr>
+      </w:pPr>
+      <w:r>
+        <w:rPr>
+          <w:noProof/>
+          <w:sz w:val="24"/>
+          <w:szCs w:val="20"/>
+        </w:rPr>
+        <w:drawing>
+          <wp:inline distT="0" distB="0" distL="0" distR="0">
+            <wp:extent cx="3048000" cy="2857500"/>
+            <wp:effectExtent l="0" t="0" r="0" b="0"/>
+            <wp:docPr id="8" name="Picture 8" descr="C:\Users\Sabbir\Documents\GitHub\CMPE314\labs\lab06\figures\fig7.png"/>
+            <wp:cNvGraphicFramePr>
+              <a:graphicFrameLocks xmlns:a="http://schemas.openxmlformats.org/drawingml/2006/main" noChangeAspect="1"/>
+            </wp:cNvGraphicFramePr>
+            <a:graphic xmlns:a="http://schemas.openxmlformats.org/drawingml/2006/main">
+              <a:graphicData uri="http://schemas.openxmlformats.org/drawingml/2006/picture">
+                <pic:pic xmlns:pic="http://schemas.openxmlformats.org/drawingml/2006/picture">
+                  <pic:nvPicPr>
+                    <pic:cNvPr id="0" name="Picture 6" descr="C:\Users\Sabbir\Documents\GitHub\CMPE314\labs\lab06\figures\fig7.png"/>
+                    <pic:cNvPicPr>
+                      <a:picLocks noChangeAspect="1" noChangeArrowheads="1"/>
+                    </pic:cNvPicPr>
+                  </pic:nvPicPr>
+                  <pic:blipFill>
+                    <a:blip r:embed="rId14">
+                      <a:extLst>
+                        <a:ext uri="{28A0092B-C50C-407E-A947-70E740481C1C}">
+                          <a14:useLocalDpi xmlns:a14="http://schemas.microsoft.com/office/drawing/2010/main" val="0"/>
+                        </a:ext>
+                      </a:extLst>
+                    </a:blip>
+                    <a:srcRect/>
+                    <a:stretch>
+                      <a:fillRect/>
+                    </a:stretch>
+                  </pic:blipFill>
+                  <pic:spPr bwMode="auto">
+                    <a:xfrm>
+                      <a:off x="0" y="0"/>
+                      <a:ext cx="3048000" cy="2857500"/>
+                    </a:xfrm>
+                    <a:prstGeom prst="rect">
+                      <a:avLst/>
+                    </a:prstGeom>
+                    <a:noFill/>
+                    <a:ln>
+                      <a:noFill/>
+                    </a:ln>
+                  </pic:spPr>
+                </pic:pic>
+              </a:graphicData>
+            </a:graphic>
+          </wp:inline>
+        </w:drawing>
+      </w:r>
+    </w:p>
+    <w:p>
+      <w:pPr>
+        <w:ind w:left="720"/>
+        <w:jc w:val="center"/>
+        <w:rPr>
+          <w:b/>
+          <w:sz w:val="20"/>
+          <w:szCs w:val="20"/>
+        </w:rPr>
+      </w:pPr>
+      <w:r>
+        <w:rPr>
+          <w:b/>
+          <w:sz w:val="20"/>
+          <w:szCs w:val="20"/>
+        </w:rPr>
+        <w:t>Figure 7: Voltage Waveforms with a Potentiometer as the Load</w:t>
+      </w:r>
+    </w:p>
+    <w:p>
+      <w:pPr>
+        <w:ind w:left="720"/>
+        <w:rPr>
+          <w:sz w:val="24"/>
+          <w:szCs w:val="24"/>
+        </w:rPr>
+      </w:pPr>
+      <w:r>
+        <w:rPr>
+          <w:sz w:val="24"/>
+          <w:szCs w:val="20"/>
+        </w:rPr>
+        <w:t>The resistance was measured to be R</w:t>
+      </w:r>
+      <w:r>
+        <w:rPr>
+          <w:sz w:val="24"/>
+          <w:szCs w:val="20"/>
+          <w:vertAlign w:val="subscript"/>
+        </w:rPr>
+        <w:t xml:space="preserve">L </w:t>
+      </w:r>
+      <w:r>
+        <w:rPr>
+          <w:sz w:val="24"/>
+          <w:szCs w:val="20"/>
+        </w:rPr>
+        <w:t xml:space="preserve">= 45.9 </w:t>
+      </w:r>
+      <w:r>
+        <w:rPr>
+          <w:sz w:val="24"/>
+          <w:szCs w:val="24"/>
+        </w:rPr>
+        <w:t>Ω</w:t>
+      </w:r>
+      <w:r>
+        <w:rPr>
+          <w:sz w:val="24"/>
+          <w:szCs w:val="24"/>
+        </w:rPr>
+        <w:t>.</w:t>
+      </w:r>
+    </w:p>
+    <w:p>
+      <w:pPr>
+        <w:rPr>
+          <w:sz w:val="24"/>
+          <w:szCs w:val="24"/>
+        </w:rPr>
+      </w:pPr>
+      <w:r>
+        <w:rPr>
+          <w:sz w:val="24"/>
+          <w:szCs w:val="24"/>
+        </w:rPr>
+        <w:br w:type="page"/>
+      </w:r>
+    </w:p>
+    <w:p>
+      <w:pPr>
+        <w:ind w:left="720"/>
+        <w:rPr>
+          <w:sz w:val="24"/>
+          <w:szCs w:val="20"/>
+        </w:rPr>
+      </w:pPr>
+      <w:r>
+        <w:rPr>
+          <w:sz w:val="24"/>
+          <w:szCs w:val="20"/>
+        </w:rPr>
+        <w:lastRenderedPageBreak/>
+        <w:t>The potentiometer was varied to generate 3 different outputs:</w:t>
+      </w:r>
+    </w:p>
+    <w:tbl>
+      <w:tblPr>
+        <w:tblStyle w:val="TableGrid"/>
+        <w:tblW w:w="11448" w:type="dxa"/>
+        <w:jc w:val="center"/>
+        <w:tblBorders>
+          <w:top w:val="none" w:sz="0" w:space="0" w:color="auto"/>
+          <w:left w:val="none" w:sz="0" w:space="0" w:color="auto"/>
+          <w:bottom w:val="none" w:sz="0" w:space="0" w:color="auto"/>
+          <w:right w:val="none" w:sz="0" w:space="0" w:color="auto"/>
+          <w:insideH w:val="none" w:sz="0" w:space="0" w:color="auto"/>
+          <w:insideV w:val="none" w:sz="0" w:space="0" w:color="auto"/>
+        </w:tblBorders>
+        <w:tblLook w:val="04A0" w:firstRow="1" w:lastRow="0" w:firstColumn="1" w:lastColumn="0" w:noHBand="0" w:noVBand="1"/>
+      </w:tblPr>
+      <w:tblGrid>
+        <w:gridCol w:w="5724"/>
+        <w:gridCol w:w="5724"/>
+      </w:tblGrid>
+      <w:tr>
+        <w:trPr>
+          <w:jc w:val="center"/>
+        </w:trPr>
+        <w:tc>
+          <w:tcPr>
+            <w:tcW w:w="6660" w:type="dxa"/>
+          </w:tcPr>
+          <w:p>
+            <w:pPr>
+              <w:ind w:left="720"/>
+              <w:jc w:val="center"/>
+              <w:rPr>
+                <w:sz w:val="24"/>
+                <w:szCs w:val="20"/>
+              </w:rPr>
+            </w:pPr>
+            <w:r>
+              <w:rPr>
+                <w:noProof/>
+                <w:sz w:val="24"/>
+                <w:szCs w:val="20"/>
+              </w:rPr>
+              <w:drawing>
+                <wp:inline distT="0" distB="0" distL="0" distR="0">
+                  <wp:extent cx="3048000" cy="2857500"/>
+                  <wp:effectExtent l="0" t="0" r="0" b="0"/>
+                  <wp:docPr id="12" name="Picture 12" descr="C:\Users\Sabbir\Documents\GitHub\CMPE314\labs\lab06\figures\fig8.png"/>
+                  <wp:cNvGraphicFramePr>
+                    <a:graphicFrameLocks xmlns:a="http://schemas.openxmlformats.org/drawingml/2006/main" noChangeAspect="1"/>
+                  </wp:cNvGraphicFramePr>
+                  <a:graphic xmlns:a="http://schemas.openxmlformats.org/drawingml/2006/main">
+                    <a:graphicData uri="http://schemas.openxmlformats.org/drawingml/2006/picture">
+                      <pic:pic xmlns:pic="http://schemas.openxmlformats.org/drawingml/2006/picture">
+                        <pic:nvPicPr>
+                          <pic:cNvPr id="0" name="Picture 10" descr="C:\Users\Sabbir\Documents\GitHub\CMPE314\labs\lab06\figures\fig8.png"/>
+                          <pic:cNvPicPr>
+                            <a:picLocks noChangeAspect="1" noChangeArrowheads="1"/>
+                          </pic:cNvPicPr>
+                        </pic:nvPicPr>
+                        <pic:blipFill>
+                          <a:blip r:embed="rId15">
+                            <a:extLst>
+                              <a:ext uri="{28A0092B-C50C-407E-A947-70E740481C1C}">
+                                <a14:useLocalDpi xmlns:a14="http://schemas.microsoft.com/office/drawing/2010/main" val="0"/>
+                              </a:ext>
+                            </a:extLst>
+                          </a:blip>
+                          <a:srcRect/>
+                          <a:stretch>
+                            <a:fillRect/>
+                          </a:stretch>
+                        </pic:blipFill>
+                        <pic:spPr bwMode="auto">
+                          <a:xfrm>
+                            <a:off x="0" y="0"/>
+                            <a:ext cx="3048000" cy="2857500"/>
+                          </a:xfrm>
+                          <a:prstGeom prst="rect">
+                            <a:avLst/>
+                          </a:prstGeom>
+                          <a:noFill/>
+                          <a:ln>
+                            <a:noFill/>
+                          </a:ln>
+                        </pic:spPr>
+                      </pic:pic>
+                    </a:graphicData>
+                  </a:graphic>
+                </wp:inline>
+              </w:drawing>
+            </w:r>
+          </w:p>
+          <w:p>
+            <w:pPr>
+              <w:ind w:left="720"/>
+              <w:jc w:val="center"/>
+              <w:rPr>
+                <w:b/>
+                <w:sz w:val="20"/>
+                <w:szCs w:val="20"/>
+              </w:rPr>
+            </w:pPr>
+            <w:r>
+              <w:rPr>
+                <w:b/>
+                <w:sz w:val="20"/>
+                <w:szCs w:val="20"/>
+              </w:rPr>
+              <w:t xml:space="preserve">Figure 8: Potentiometer at </w:t>
+            </w:r>
+            <w:r>
+              <w:rPr>
+                <w:b/>
+                <w:sz w:val="20"/>
+                <w:szCs w:val="20"/>
+              </w:rPr>
+              <w:t>99.7</w:t>
+            </w:r>
+            <w:r>
+              <w:rPr>
+                <w:b/>
+                <w:sz w:val="20"/>
+                <w:szCs w:val="20"/>
+              </w:rPr>
+              <w:t xml:space="preserve"> </w:t>
+            </w:r>
+            <w:r>
+              <w:rPr>
+                <w:b/>
+                <w:sz w:val="20"/>
+                <w:szCs w:val="24"/>
+              </w:rPr>
+              <w:t>Ω</w:t>
+            </w:r>
+          </w:p>
+          <w:p>
+            <w:pPr>
+              <w:rPr>
+                <w:sz w:val="24"/>
+                <w:szCs w:val="20"/>
+              </w:rPr>
+            </w:pPr>
+          </w:p>
+        </w:tc>
+        <w:tc>
+          <w:tcPr>
+            <w:tcW w:w="4788" w:type="dxa"/>
+          </w:tcPr>
+          <w:p>
+            <w:pPr>
+              <w:ind w:left="720"/>
+              <w:jc w:val="center"/>
+              <w:rPr>
+                <w:sz w:val="24"/>
+                <w:szCs w:val="20"/>
+              </w:rPr>
+            </w:pPr>
+            <w:r>
+              <w:rPr>
+                <w:noProof/>
+                <w:sz w:val="24"/>
+                <w:szCs w:val="20"/>
+              </w:rPr>
+              <w:drawing>
+                <wp:inline distT="0" distB="0" distL="0" distR="0">
+                  <wp:extent cx="3048000" cy="2857500"/>
+                  <wp:effectExtent l="0" t="0" r="0" b="0"/>
+                  <wp:docPr id="14" name="Picture 14" descr="C:\Users\Sabbir\Documents\GitHub\CMPE314\labs\lab06\figures\fig9.png"/>
+                  <wp:cNvGraphicFramePr>
+                    <a:graphicFrameLocks xmlns:a="http://schemas.openxmlformats.org/drawingml/2006/main" noChangeAspect="1"/>
+                  </wp:cNvGraphicFramePr>
+                  <a:graphic xmlns:a="http://schemas.openxmlformats.org/drawingml/2006/main">
+                    <a:graphicData uri="http://schemas.openxmlformats.org/drawingml/2006/picture">
+                      <pic:pic xmlns:pic="http://schemas.openxmlformats.org/drawingml/2006/picture">
+                        <pic:nvPicPr>
+                          <pic:cNvPr id="0" name="Picture 12" descr="C:\Users\Sabbir\Documents\GitHub\CMPE314\labs\lab06\figures\fig9.png"/>
+                          <pic:cNvPicPr>
+                            <a:picLocks noChangeAspect="1" noChangeArrowheads="1"/>
+                          </pic:cNvPicPr>
+                        </pic:nvPicPr>
+                        <pic:blipFill>
+                          <a:blip r:embed="rId16">
+                            <a:extLst>
+                              <a:ext uri="{28A0092B-C50C-407E-A947-70E740481C1C}">
+                                <a14:useLocalDpi xmlns:a14="http://schemas.microsoft.com/office/drawing/2010/main" val="0"/>
+                              </a:ext>
+                            </a:extLst>
+                          </a:blip>
+                          <a:srcRect/>
+                          <a:stretch>
+                            <a:fillRect/>
+                          </a:stretch>
+                        </pic:blipFill>
+                        <pic:spPr bwMode="auto">
+                          <a:xfrm>
+                            <a:off x="0" y="0"/>
+                            <a:ext cx="3048000" cy="2857500"/>
+                          </a:xfrm>
+                          <a:prstGeom prst="rect">
+                            <a:avLst/>
+                          </a:prstGeom>
+                          <a:noFill/>
+                          <a:ln>
+                            <a:noFill/>
+                          </a:ln>
+                        </pic:spPr>
+                      </pic:pic>
+                    </a:graphicData>
+                  </a:graphic>
+                </wp:inline>
+              </w:drawing>
+            </w:r>
+          </w:p>
+          <w:p>
+            <w:pPr>
+              <w:ind w:left="720"/>
+              <w:jc w:val="center"/>
+              <w:rPr>
+                <w:b/>
+                <w:sz w:val="20"/>
+                <w:szCs w:val="20"/>
+              </w:rPr>
+            </w:pPr>
+            <w:r>
+              <w:rPr>
+                <w:b/>
+                <w:sz w:val="20"/>
+                <w:szCs w:val="20"/>
+              </w:rPr>
+              <w:t>Figure 9: Potentiometer at 141</w:t>
+            </w:r>
+            <w:r>
+              <w:rPr>
+                <w:b/>
+                <w:sz w:val="20"/>
+                <w:szCs w:val="20"/>
+              </w:rPr>
+              <w:t xml:space="preserve"> </w:t>
+            </w:r>
+            <w:r>
+              <w:rPr>
+                <w:b/>
+                <w:sz w:val="20"/>
+                <w:szCs w:val="24"/>
+              </w:rPr>
+              <w:t>Ω</w:t>
+            </w:r>
+          </w:p>
+          <w:p>
+            <w:pPr>
+              <w:rPr>
+                <w:sz w:val="24"/>
+                <w:szCs w:val="20"/>
+              </w:rPr>
+            </w:pPr>
+          </w:p>
+        </w:tc>
+      </w:tr>
+    </w:tbl>
+    <w:p>
+      <w:pPr>
+        <w:ind w:left="720"/>
+        <w:jc w:val="center"/>
+        <w:rPr>
+          <w:sz w:val="24"/>
+          <w:szCs w:val="20"/>
+        </w:rPr>
+      </w:pPr>
+      <w:r>
+        <w:rPr>
+          <w:noProof/>
+          <w:sz w:val="24"/>
+          <w:szCs w:val="20"/>
+        </w:rPr>
+        <w:drawing>
+          <wp:inline distT="0" distB="0" distL="0" distR="0">
+            <wp:extent cx="3048000" cy="2524125"/>
+            <wp:effectExtent l="0" t="0" r="0" b="9525"/>
+            <wp:docPr id="11" name="Picture 11" descr="C:\Users\Sabbir\Documents\GitHub\CMPE314\labs\lab06\figures\fig10.png"/>
+            <wp:cNvGraphicFramePr>
+              <a:graphicFrameLocks xmlns:a="http://schemas.openxmlformats.org/drawingml/2006/main" noChangeAspect="1"/>
+            </wp:cNvGraphicFramePr>
+            <a:graphic xmlns:a="http://schemas.openxmlformats.org/drawingml/2006/main">
+              <a:graphicData uri="http://schemas.openxmlformats.org/drawingml/2006/picture">
+                <pic:pic xmlns:pic="http://schemas.openxmlformats.org/drawingml/2006/picture">
+                  <pic:nvPicPr>
+                    <pic:cNvPr id="0" name="Picture 9" descr="C:\Users\Sabbir\Documents\GitHub\CMPE314\labs\lab06\figures\fig10.png"/>
+                    <pic:cNvPicPr>
+                      <a:picLocks noChangeAspect="1" noChangeArrowheads="1"/>
+                    </pic:cNvPicPr>
+                  </pic:nvPicPr>
+                  <pic:blipFill rotWithShape="1">
+                    <a:blip r:embed="rId17">
+                      <a:extLst>
+                        <a:ext uri="{28A0092B-C50C-407E-A947-70E740481C1C}">
+                          <a14:useLocalDpi xmlns:a14="http://schemas.microsoft.com/office/drawing/2010/main" val="0"/>
+                        </a:ext>
+                      </a:extLst>
+                    </a:blip>
+                    <a:srcRect t="5667" b="5999"/>
+                    <a:stretch/>
+                  </pic:blipFill>
+                  <pic:spPr bwMode="auto">
+                    <a:xfrm>
+                      <a:off x="0" y="0"/>
+                      <a:ext cx="3048000" cy="2524125"/>
+                    </a:xfrm>
+                    <a:prstGeom prst="rect">
+                      <a:avLst/>
+                    </a:prstGeom>
+                    <a:noFill/>
+                    <a:ln>
+                      <a:noFill/>
+                    </a:ln>
+                    <a:extLst>
+                      <a:ext uri="{53640926-AAD7-44D8-BBD7-CCE9431645EC}">
+                        <a14:shadowObscured xmlns:a14="http://schemas.microsoft.com/office/drawing/2010/main"/>
+                      </a:ext>
+                    </a:extLst>
+                  </pic:spPr>
+                </pic:pic>
+              </a:graphicData>
+            </a:graphic>
+          </wp:inline>
+        </w:drawing>
+      </w:r>
+    </w:p>
+    <w:p>
+      <w:pPr>
+        <w:ind w:left="720"/>
+        <w:jc w:val="center"/>
+        <w:rPr>
+          <w:b/>
+          <w:sz w:val="20"/>
+          <w:szCs w:val="20"/>
+        </w:rPr>
+      </w:pPr>
+      <w:r>
+        <w:rPr>
+          <w:b/>
+          <w:sz w:val="20"/>
+          <w:szCs w:val="20"/>
+        </w:rPr>
+        <w:t>Figure 10: Potentiometer at 30.9</w:t>
+      </w:r>
+      <w:r>
+        <w:rPr>
+          <w:b/>
+          <w:sz w:val="20"/>
+          <w:szCs w:val="20"/>
+        </w:rPr>
+        <w:t xml:space="preserve"> </w:t>
+      </w:r>
+      <w:r>
+        <w:rPr>
+          <w:b/>
+          <w:sz w:val="20"/>
+          <w:szCs w:val="24"/>
+        </w:rPr>
+        <w:t>Ω</w:t>
+      </w:r>
+    </w:p>
+    <w:p>
+      <w:pPr>
+        <w:ind w:left="720"/>
+        <w:rPr>
+          <w:sz w:val="24"/>
+          <w:szCs w:val="20"/>
+        </w:rPr>
+      </w:pPr>
+    </w:p>
+    <w:p>
+      <w:pPr>
+        <w:rPr>
+          <w:b/>
+          <w:sz w:val="24"/>
+        </w:rPr>
+      </w:pPr>
+      <w:r>
+        <w:rPr>
+          <w:b/>
+          <w:sz w:val="24"/>
+        </w:rPr>
+        <w:br w:type="page"/>
+      </w:r>
+    </w:p>
+    <w:p>
+      <w:pPr>
+        <w:pStyle w:val="ListParagraph"/>
+        <w:numPr>
+          <w:ilvl w:val="0"/>
+          <w:numId w:val="1"/>
+        </w:numPr>
+        <w:rPr>
+          <w:b/>
+          <w:sz w:val="24"/>
+        </w:rPr>
+      </w:pPr>
+      <w:r>
+        <w:rPr>
+          <w:b/>
+          <w:sz w:val="24"/>
+        </w:rPr>
+        <w:lastRenderedPageBreak/>
         <w:t>Conclusion</w:t>
       </w:r>
     </w:p>
@@ -1725,17 +4020,19 @@
         <w:rPr>
           <w:sz w:val="24"/>
         </w:rPr>
-        <w:t>There were several aspects of this lab that yielded outputs with significant errors. If more time was permitted, and more preparation was made by the team members especially in the pre-lab assignment, the issues would have been resolved.</w:t>
-      </w:r>
-      <w:r>
-        <w:rPr>
-          <w:sz w:val="24"/>
-        </w:rPr>
-        <w:t xml:space="preserve"> Nevertheless, a voltage gain was demonstrated and even with an error in this lab report, provided better insight on small signal waves.</w:t>
+        <w:t>fbds</w:t>
+      </w:r>
+      <w:bookmarkStart w:id="0" w:name="_GoBack"/>
+      <w:bookmarkEnd w:id="0"/>
+      <w:r>
+        <w:rPr>
+          <w:sz w:val="24"/>
+        </w:rPr>
+        <w:t>jbfsbdfsbhd</w:t>
       </w:r>
     </w:p>
     <w:sectPr>
-      <w:footerReference w:type="default" r:id="rId9"/>
+      <w:footerReference w:type="default" r:id="rId18"/>
       <w:pgSz w:w="12240" w:h="15840"/>
       <w:pgMar w:top="1440" w:right="1440" w:bottom="1440" w:left="1440" w:header="720" w:footer="720" w:gutter="0"/>
       <w:cols w:space="720"/>
@@ -1813,7 +4110,7 @@
             <w:bCs/>
             <w:noProof/>
           </w:rPr>
-          <w:t>3</w:t>
+          <w:t>9</w:t>
         </w:r>
         <w:r>
           <w:rPr>
@@ -2756,7 +5053,567 @@
     <w:uiPriority w:val="99"/>
     <w:rsid w:val="00A311E6"/>
   </w:style>
+  <w:style w:type="table" w:styleId="TableGrid">
+    <w:name w:val="Table Grid"/>
+    <w:basedOn w:val="TableNormal"/>
+    <w:uiPriority w:val="39"/>
+    <w:rsid w:val="00A915D0"/>
+    <w:pPr>
+      <w:spacing w:after="0" w:line="240" w:lineRule="auto"/>
+    </w:pPr>
+    <w:tblPr>
+      <w:tblBorders>
+        <w:top w:val="single" w:sz="4" w:space="0" w:color="auto"/>
+        <w:left w:val="single" w:sz="4" w:space="0" w:color="auto"/>
+        <w:bottom w:val="single" w:sz="4" w:space="0" w:color="auto"/>
+        <w:right w:val="single" w:sz="4" w:space="0" w:color="auto"/>
+        <w:insideH w:val="single" w:sz="4" w:space="0" w:color="auto"/>
+        <w:insideV w:val="single" w:sz="4" w:space="0" w:color="auto"/>
+      </w:tblBorders>
+    </w:tblPr>
+  </w:style>
 </w:styles>
+</file>
+
+<file path=word/glossary/document.xml><?xml version="1.0" encoding="utf-8"?>
+<w:glossaryDocument xmlns:wpc="http://schemas.microsoft.com/office/word/2010/wordprocessingCanvas" xmlns:cx="http://schemas.microsoft.com/office/drawing/2014/chartex" xmlns:cx1="http://schemas.microsoft.com/office/drawing/2015/9/8/chartex" xmlns:cx2="http://schemas.microsoft.com/office/drawing/2015/10/21/chartex" xmlns:mc="http://schemas.openxmlformats.org/markup-compatibility/2006" xmlns:o="urn:schemas-microsoft-com:office:office" xmlns:r="http://schemas.openxmlformats.org/officeDocument/2006/relationships" xmlns:m="http://schemas.openxmlformats.org/officeDocument/2006/math" xmlns:v="urn:schemas-microsoft-com:vml" xmlns:wp14="http://schemas.microsoft.com/office/word/2010/wordprocessingDrawing" xmlns:wp="http://schemas.openxmlformats.org/drawingml/2006/wordprocessingDrawing" xmlns:w10="urn:schemas-microsoft-com:office:word" xmlns:w="http://schemas.openxmlformats.org/wordprocessingml/2006/main" xmlns:w14="http://schemas.microsoft.com/office/word/2010/wordml" xmlns:w15="http://schemas.microsoft.com/office/word/2012/wordml" xmlns:w16se="http://schemas.microsoft.com/office/word/2015/wordml/symex" xmlns:wpg="http://schemas.microsoft.com/office/word/2010/wordprocessingGroup" xmlns:wpi="http://schemas.microsoft.com/office/word/2010/wordprocessingInk" xmlns:wne="http://schemas.microsoft.com/office/word/2006/wordml" xmlns:wps="http://schemas.microsoft.com/office/word/2010/wordprocessingShape" mc:Ignorable="w14 w15 w16se wp14"/>
+</file>
+
+<file path=word/glossary/fontTable.xml><?xml version="1.0" encoding="utf-8"?>
+<w:fonts xmlns:mc="http://schemas.openxmlformats.org/markup-compatibility/2006" xmlns:r="http://schemas.openxmlformats.org/officeDocument/2006/relationships" xmlns:w="http://schemas.openxmlformats.org/wordprocessingml/2006/main" xmlns:w14="http://schemas.microsoft.com/office/word/2010/wordml" xmlns:w15="http://schemas.microsoft.com/office/word/2012/wordml" xmlns:w16se="http://schemas.microsoft.com/office/word/2015/wordml/symex" mc:Ignorable="w14 w15 w16se">
+  <w:font w:name="Times New Roman">
+    <w:panose1 w:val="02020603050405020304"/>
+    <w:charset w:val="00"/>
+    <w:family w:val="roman"/>
+    <w:pitch w:val="variable"/>
+    <w:sig w:usb0="E0002AFF" w:usb1="C0007843" w:usb2="00000009" w:usb3="00000000" w:csb0="000001FF" w:csb1="00000000"/>
+  </w:font>
+  <w:font w:name="Calibri">
+    <w:panose1 w:val="020F0502020204030204"/>
+    <w:charset w:val="00"/>
+    <w:family w:val="swiss"/>
+    <w:pitch w:val="variable"/>
+    <w:sig w:usb0="E00002FF" w:usb1="4000ACFF" w:usb2="00000001" w:usb3="00000000" w:csb0="0000019F" w:csb1="00000000"/>
+  </w:font>
+  <w:font w:name="Tahoma">
+    <w:panose1 w:val="020B0604030504040204"/>
+    <w:charset w:val="00"/>
+    <w:family w:val="swiss"/>
+    <w:pitch w:val="variable"/>
+    <w:sig w:usb0="E1002EFF" w:usb1="C000605B" w:usb2="00000029" w:usb3="00000000" w:csb0="000101FF" w:csb1="00000000"/>
+  </w:font>
+  <w:font w:name="Malgun Gothic">
+    <w:altName w:val="맑은 고딕"/>
+    <w:panose1 w:val="020B0503020000020004"/>
+    <w:charset w:val="81"/>
+    <w:family w:val="swiss"/>
+    <w:pitch w:val="variable"/>
+    <w:sig w:usb0="900002AF" w:usb1="29D77CFB" w:usb2="00000012" w:usb3="00000000" w:csb0="0008008D" w:csb1="00000000"/>
+  </w:font>
+  <w:font w:name="Times-Roman">
+    <w:panose1 w:val="00000000000000000000"/>
+    <w:charset w:val="00"/>
+    <w:family w:val="auto"/>
+    <w:notTrueType/>
+    <w:pitch w:val="default"/>
+    <w:sig w:usb0="00000003" w:usb1="00000000" w:usb2="00000000" w:usb3="00000000" w:csb0="00000001" w:csb1="00000000"/>
+  </w:font>
+  <w:font w:name="Cambria Math">
+    <w:panose1 w:val="02040503050406030204"/>
+    <w:charset w:val="00"/>
+    <w:family w:val="roman"/>
+    <w:pitch w:val="variable"/>
+    <w:sig w:usb0="E00002FF" w:usb1="420024FF" w:usb2="00000000" w:usb3="00000000" w:csb0="0000019F" w:csb1="00000000"/>
+  </w:font>
+  <w:font w:name="Calibri Light">
+    <w:panose1 w:val="020F0302020204030204"/>
+    <w:charset w:val="00"/>
+    <w:family w:val="swiss"/>
+    <w:pitch w:val="variable"/>
+    <w:sig w:usb0="A00002EF" w:usb1="4000207B" w:usb2="00000000" w:usb3="00000000" w:csb0="0000019F" w:csb1="00000000"/>
+  </w:font>
+</w:fonts>
+</file>
+
+<file path=word/glossary/settings.xml><?xml version="1.0" encoding="utf-8"?>
+<w:settings xmlns:mc="http://schemas.openxmlformats.org/markup-compatibility/2006" xmlns:o="urn:schemas-microsoft-com:office:office" xmlns:r="http://schemas.openxmlformats.org/officeDocument/2006/relationships" xmlns:m="http://schemas.openxmlformats.org/officeDocument/2006/math" xmlns:v="urn:schemas-microsoft-com:vml" xmlns:w10="urn:schemas-microsoft-com:office:word" xmlns:w="http://schemas.openxmlformats.org/wordprocessingml/2006/main" xmlns:w14="http://schemas.microsoft.com/office/word/2010/wordml" xmlns:w15="http://schemas.microsoft.com/office/word/2012/wordml" xmlns:w16se="http://schemas.microsoft.com/office/word/2015/wordml/symex" xmlns:sl="http://schemas.openxmlformats.org/schemaLibrary/2006/main" mc:Ignorable="w14 w15 w16se">
+  <w:view w:val="normal"/>
+  <w:defaultTabStop w:val="720"/>
+  <w:characterSpacingControl w:val="doNotCompress"/>
+  <w:compat>
+    <w:useFELayout/>
+    <w:compatSetting w:name="compatibilityMode" w:uri="http://schemas.microsoft.com/office/word" w:val="15"/>
+    <w:compatSetting w:name="overrideTableStyleFontSizeAndJustification" w:uri="http://schemas.microsoft.com/office/word" w:val="1"/>
+    <w:compatSetting w:name="enableOpenTypeFeatures" w:uri="http://schemas.microsoft.com/office/word" w:val="1"/>
+    <w:compatSetting w:name="doNotFlipMirrorIndents" w:uri="http://schemas.microsoft.com/office/word" w:val="1"/>
+    <w:compatSetting w:name="differentiateMultirowTableHeaders" w:uri="http://schemas.microsoft.com/office/word" w:val="1"/>
+  </w:compat>
+  <w:rsids>
+    <w:rsidRoot w:val="00DD441E"/>
+    <w:rsid w:val="006B722D"/>
+    <w:rsid w:val="00DD441E"/>
+  </w:rsids>
+  <m:mathPr>
+    <m:mathFont m:val="Cambria Math"/>
+    <m:brkBin m:val="before"/>
+    <m:brkBinSub m:val="--"/>
+    <m:smallFrac m:val="0"/>
+    <m:dispDef/>
+    <m:lMargin m:val="0"/>
+    <m:rMargin m:val="0"/>
+    <m:defJc m:val="centerGroup"/>
+    <m:wrapIndent m:val="1440"/>
+    <m:intLim m:val="subSup"/>
+    <m:naryLim m:val="undOvr"/>
+  </m:mathPr>
+  <w:themeFontLang w:val="en-US"/>
+  <w:clrSchemeMapping w:bg1="light1" w:t1="dark1" w:bg2="light2" w:t2="dark2" w:accent1="accent1" w:accent2="accent2" w:accent3="accent3" w:accent4="accent4" w:accent5="accent5" w:accent6="accent6" w:hyperlink="hyperlink" w:followedHyperlink="followedHyperlink"/>
+  <w:decimalSymbol w:val="."/>
+  <w:listSeparator w:val=","/>
+  <w15:chartTrackingRefBased/>
+</w:settings>
+</file>
+
+<file path=word/glossary/styles.xml><?xml version="1.0" encoding="utf-8"?>
+<w:styles xmlns:mc="http://schemas.openxmlformats.org/markup-compatibility/2006" xmlns:r="http://schemas.openxmlformats.org/officeDocument/2006/relationships" xmlns:w="http://schemas.openxmlformats.org/wordprocessingml/2006/main" xmlns:w14="http://schemas.microsoft.com/office/word/2010/wordml" xmlns:w15="http://schemas.microsoft.com/office/word/2012/wordml" xmlns:w16se="http://schemas.microsoft.com/office/word/2015/wordml/symex" mc:Ignorable="w14 w15 w16se">
+  <w:docDefaults>
+    <w:rPrDefault>
+      <w:rPr>
+        <w:rFonts w:asciiTheme="minorHAnsi" w:eastAsiaTheme="minorEastAsia" w:hAnsiTheme="minorHAnsi" w:cstheme="minorBidi"/>
+        <w:sz w:val="22"/>
+        <w:szCs w:val="22"/>
+        <w:lang w:val="en-US" w:eastAsia="en-US" w:bidi="ar-SA"/>
+      </w:rPr>
+    </w:rPrDefault>
+    <w:pPrDefault>
+      <w:pPr>
+        <w:spacing w:after="160" w:line="259" w:lineRule="auto"/>
+      </w:pPr>
+    </w:pPrDefault>
+  </w:docDefaults>
+  <w:latentStyles w:defLockedState="0" w:defUIPriority="99" w:defSemiHidden="0" w:defUnhideWhenUsed="0" w:defQFormat="0" w:count="372">
+    <w:lsdException w:name="Normal" w:uiPriority="0" w:qFormat="1"/>
+    <w:lsdException w:name="heading 1" w:uiPriority="9" w:qFormat="1"/>
+    <w:lsdException w:name="heading 2" w:semiHidden="1" w:uiPriority="9" w:unhideWhenUsed="1" w:qFormat="1"/>
+    <w:lsdException w:name="heading 3" w:semiHidden="1" w:uiPriority="9" w:unhideWhenUsed="1" w:qFormat="1"/>
+    <w:lsdException w:name="heading 4" w:semiHidden="1" w:uiPriority="9" w:unhideWhenUsed="1" w:qFormat="1"/>
+    <w:lsdException w:name="heading 5" w:semiHidden="1" w:uiPriority="9" w:unhideWhenUsed="1" w:qFormat="1"/>
+    <w:lsdException w:name="heading 6" w:semiHidden="1" w:uiPriority="9" w:unhideWhenUsed="1" w:qFormat="1"/>
+    <w:lsdException w:name="heading 7" w:semiHidden="1" w:uiPriority="9" w:unhideWhenUsed="1" w:qFormat="1"/>
+    <w:lsdException w:name="heading 8" w:semiHidden="1" w:uiPriority="9" w:unhideWhenUsed="1" w:qFormat="1"/>
+    <w:lsdException w:name="heading 9" w:semiHidden="1" w:uiPriority="9" w:unhideWhenUsed="1" w:qFormat="1"/>
+    <w:lsdException w:name="index 1" w:semiHidden="1" w:unhideWhenUsed="1"/>
+    <w:lsdException w:name="index 2" w:semiHidden="1" w:unhideWhenUsed="1"/>
+    <w:lsdException w:name="index 3" w:semiHidden="1" w:unhideWhenUsed="1"/>
+    <w:lsdException w:name="index 4" w:semiHidden="1" w:unhideWhenUsed="1"/>
+    <w:lsdException w:name="index 5" w:semiHidden="1" w:unhideWhenUsed="1"/>
+    <w:lsdException w:name="index 6" w:semiHidden="1" w:unhideWhenUsed="1"/>
+    <w:lsdException w:name="index 7" w:semiHidden="1" w:unhideWhenUsed="1"/>
+    <w:lsdException w:name="index 8" w:semiHidden="1" w:unhideWhenUsed="1"/>
+    <w:lsdException w:name="index 9" w:semiHidden="1" w:unhideWhenUsed="1"/>
+    <w:lsdException w:name="toc 1" w:semiHidden="1" w:uiPriority="39" w:unhideWhenUsed="1"/>
+    <w:lsdException w:name="toc 2" w:semiHidden="1" w:uiPriority="39" w:unhideWhenUsed="1"/>
+    <w:lsdException w:name="toc 3" w:semiHidden="1" w:uiPriority="39" w:unhideWhenUsed="1"/>
+    <w:lsdException w:name="toc 4" w:semiHidden="1" w:uiPriority="39" w:unhideWhenUsed="1"/>
+    <w:lsdException w:name="toc 5" w:semiHidden="1" w:uiPriority="39" w:unhideWhenUsed="1"/>
+    <w:lsdException w:name="toc 6" w:semiHidden="1" w:uiPriority="39" w:unhideWhenUsed="1"/>
+    <w:lsdException w:name="toc 7" w:semiHidden="1" w:uiPriority="39" w:unhideWhenUsed="1"/>
+    <w:lsdException w:name="toc 8" w:semiHidden="1" w:uiPriority="39" w:unhideWhenUsed="1"/>
+    <w:lsdException w:name="toc 9" w:semiHidden="1" w:uiPriority="39" w:unhideWhenUsed="1"/>
+    <w:lsdException w:name="Normal Indent" w:semiHidden="1" w:unhideWhenUsed="1"/>
+    <w:lsdException w:name="footnote text" w:semiHidden="1" w:unhideWhenUsed="1"/>
+    <w:lsdException w:name="annotation text" w:semiHidden="1" w:unhideWhenUsed="1"/>
+    <w:lsdException w:name="header" w:semiHidden="1" w:unhideWhenUsed="1"/>
+    <w:lsdException w:name="footer" w:semiHidden="1" w:unhideWhenUsed="1"/>
+    <w:lsdException w:name="index heading" w:semiHidden="1" w:unhideWhenUsed="1"/>
+    <w:lsdException w:name="caption" w:semiHidden="1" w:uiPriority="35" w:unhideWhenUsed="1" w:qFormat="1"/>
+    <w:lsdException w:name="table of figures" w:semiHidden="1" w:unhideWhenUsed="1"/>
+    <w:lsdException w:name="envelope address" w:semiHidden="1" w:unhideWhenUsed="1"/>
+    <w:lsdException w:name="envelope return" w:semiHidden="1" w:unhideWhenUsed="1"/>
+    <w:lsdException w:name="footnote reference" w:semiHidden="1" w:unhideWhenUsed="1"/>
+    <w:lsdException w:name="annotation reference" w:semiHidden="1" w:unhideWhenUsed="1"/>
+    <w:lsdException w:name="line number" w:semiHidden="1" w:unhideWhenUsed="1"/>
+    <w:lsdException w:name="page number" w:semiHidden="1" w:unhideWhenUsed="1"/>
+    <w:lsdException w:name="endnote reference" w:semiHidden="1" w:unhideWhenUsed="1"/>
+    <w:lsdException w:name="endnote text" w:semiHidden="1" w:unhideWhenUsed="1"/>
+    <w:lsdException w:name="table of authorities" w:semiHidden="1" w:unhideWhenUsed="1"/>
+    <w:lsdException w:name="macro" w:semiHidden="1" w:unhideWhenUsed="1"/>
+    <w:lsdException w:name="toa heading" w:semiHidden="1" w:unhideWhenUsed="1"/>
+    <w:lsdException w:name="List" w:semiHidden="1" w:unhideWhenUsed="1"/>
+    <w:lsdException w:name="List Bullet" w:semiHidden="1" w:unhideWhenUsed="1"/>
+    <w:lsdException w:name="List Number" w:semiHidden="1" w:unhideWhenUsed="1"/>
+    <w:lsdException w:name="List 2" w:semiHidden="1" w:unhideWhenUsed="1"/>
+    <w:lsdException w:name="List 3" w:semiHidden="1" w:unhideWhenUsed="1"/>
+    <w:lsdException w:name="List 4" w:semiHidden="1" w:unhideWhenUsed="1"/>
+    <w:lsdException w:name="List 5" w:semiHidden="1" w:unhideWhenUsed="1"/>
+    <w:lsdException w:name="List Bullet 2" w:semiHidden="1" w:unhideWhenUsed="1"/>
+    <w:lsdException w:name="List Bullet 3" w:semiHidden="1" w:unhideWhenUsed="1"/>
+    <w:lsdException w:name="List Bullet 4" w:semiHidden="1" w:unhideWhenUsed="1"/>
+    <w:lsdException w:name="List Bullet 5" w:semiHidden="1" w:unhideWhenUsed="1"/>
+    <w:lsdException w:name="List Number 2" w:semiHidden="1" w:unhideWhenUsed="1"/>
+    <w:lsdException w:name="List Number 3" w:semiHidden="1" w:unhideWhenUsed="1"/>
+    <w:lsdException w:name="List Number 4" w:semiHidden="1" w:unhideWhenUsed="1"/>
+    <w:lsdException w:name="List Number 5" w:semiHidden="1" w:unhideWhenUsed="1"/>
+    <w:lsdException w:name="Title" w:uiPriority="10" w:qFormat="1"/>
+    <w:lsdException w:name="Closing" w:semiHidden="1" w:unhideWhenUsed="1"/>
+    <w:lsdException w:name="Signature" w:semiHidden="1" w:unhideWhenUsed="1"/>
+    <w:lsdException w:name="Default Paragraph Font" w:semiHidden="1" w:uiPriority="1" w:unhideWhenUsed="1"/>
+    <w:lsdException w:name="Body Text" w:semiHidden="1" w:unhideWhenUsed="1"/>
+    <w:lsdException w:name="Body Text Indent" w:semiHidden="1" w:unhideWhenUsed="1"/>
+    <w:lsdException w:name="List Continue" w:semiHidden="1" w:unhideWhenUsed="1"/>
+    <w:lsdException w:name="List Continue 2" w:semiHidden="1" w:unhideWhenUsed="1"/>
+    <w:lsdException w:name="List Continue 3" w:semiHidden="1" w:unhideWhenUsed="1"/>
+    <w:lsdException w:name="List Continue 4" w:semiHidden="1" w:unhideWhenUsed="1"/>
+    <w:lsdException w:name="List Continue 5" w:semiHidden="1" w:unhideWhenUsed="1"/>
+    <w:lsdException w:name="Message Header" w:semiHidden="1" w:unhideWhenUsed="1"/>
+    <w:lsdException w:name="Subtitle" w:uiPriority="11" w:qFormat="1"/>
+    <w:lsdException w:name="Salutation" w:semiHidden="1" w:unhideWhenUsed="1"/>
+    <w:lsdException w:name="Date" w:semiHidden="1" w:unhideWhenUsed="1"/>
+    <w:lsdException w:name="Body Text First Indent" w:semiHidden="1" w:unhideWhenUsed="1"/>
+    <w:lsdException w:name="Body Text First Indent 2" w:semiHidden="1" w:unhideWhenUsed="1"/>
+    <w:lsdException w:name="Note Heading" w:semiHidden="1" w:unhideWhenUsed="1"/>
+    <w:lsdException w:name="Body Text 2" w:semiHidden="1" w:unhideWhenUsed="1"/>
+    <w:lsdException w:name="Body Text 3" w:semiHidden="1" w:unhideWhenUsed="1"/>
+    <w:lsdException w:name="Body Text Indent 2" w:semiHidden="1" w:unhideWhenUsed="1"/>
+    <w:lsdException w:name="Body Text Indent 3" w:semiHidden="1" w:unhideWhenUsed="1"/>
+    <w:lsdException w:name="Block Text" w:semiHidden="1" w:unhideWhenUsed="1"/>
+    <w:lsdException w:name="Hyperlink" w:semiHidden="1" w:unhideWhenUsed="1"/>
+    <w:lsdException w:name="FollowedHyperlink" w:semiHidden="1" w:unhideWhenUsed="1"/>
+    <w:lsdException w:name="Strong" w:uiPriority="22" w:qFormat="1"/>
+    <w:lsdException w:name="Emphasis" w:uiPriority="20" w:qFormat="1"/>
+    <w:lsdException w:name="Document Map" w:semiHidden="1" w:unhideWhenUsed="1"/>
+    <w:lsdException w:name="Plain Text" w:semiHidden="1" w:unhideWhenUsed="1"/>
+    <w:lsdException w:name="E-mail Signature" w:semiHidden="1" w:unhideWhenUsed="1"/>
+    <w:lsdException w:name="HTML Top of Form" w:semiHidden="1" w:unhideWhenUsed="1"/>
+    <w:lsdException w:name="HTML Bottom of Form" w:semiHidden="1" w:unhideWhenUsed="1"/>
+    <w:lsdException w:name="Normal (Web)" w:semiHidden="1" w:unhideWhenUsed="1"/>
+    <w:lsdException w:name="HTML Acronym" w:semiHidden="1" w:unhideWhenUsed="1"/>
+    <w:lsdException w:name="HTML Address" w:semiHidden="1" w:unhideWhenUsed="1"/>
+    <w:lsdException w:name="HTML Cite" w:semiHidden="1" w:unhideWhenUsed="1"/>
+    <w:lsdException w:name="HTML Code" w:semiHidden="1" w:unhideWhenUsed="1"/>
+    <w:lsdException w:name="HTML Definition" w:semiHidden="1" w:unhideWhenUsed="1"/>
+    <w:lsdException w:name="HTML Keyboard" w:semiHidden="1" w:unhideWhenUsed="1"/>
+    <w:lsdException w:name="HTML Preformatted" w:semiHidden="1" w:unhideWhenUsed="1"/>
+    <w:lsdException w:name="HTML Sample" w:semiHidden="1" w:unhideWhenUsed="1"/>
+    <w:lsdException w:name="HTML Typewriter" w:semiHidden="1" w:unhideWhenUsed="1"/>
+    <w:lsdException w:name="HTML Variable" w:semiHidden="1" w:unhideWhenUsed="1"/>
+    <w:lsdException w:name="Normal Table" w:semiHidden="1" w:unhideWhenUsed="1"/>
+    <w:lsdException w:name="annotation subject" w:semiHidden="1" w:unhideWhenUsed="1"/>
+    <w:lsdException w:name="No List" w:semiHidden="1" w:unhideWhenUsed="1"/>
+    <w:lsdException w:name="Outline List 1" w:semiHidden="1" w:unhideWhenUsed="1"/>
+    <w:lsdException w:name="Outline List 2" w:semiHidden="1" w:unhideWhenUsed="1"/>
+    <w:lsdException w:name="Outline List 3" w:semiHidden="1" w:unhideWhenUsed="1"/>
+    <w:lsdException w:name="Table Simple 1" w:semiHidden="1" w:unhideWhenUsed="1"/>
+    <w:lsdException w:name="Table Simple 2" w:semiHidden="1" w:unhideWhenUsed="1"/>
+    <w:lsdException w:name="Table Simple 3" w:semiHidden="1" w:unhideWhenUsed="1"/>
+    <w:lsdException w:name="Table Classic 1" w:semiHidden="1" w:unhideWhenUsed="1"/>
+    <w:lsdException w:name="Table Classic 2" w:semiHidden="1" w:unhideWhenUsed="1"/>
+    <w:lsdException w:name="Table Classic 3" w:semiHidden="1" w:unhideWhenUsed="1"/>
+    <w:lsdException w:name="Table Classic 4" w:semiHidden="1" w:unhideWhenUsed="1"/>
+    <w:lsdException w:name="Table Colorful 1" w:semiHidden="1" w:unhideWhenUsed="1"/>
+    <w:lsdException w:name="Table Colorful 2" w:semiHidden="1" w:unhideWhenUsed="1"/>
+    <w:lsdException w:name="Table Colorful 3" w:semiHidden="1" w:unhideWhenUsed="1"/>
+    <w:lsdException w:name="Table Columns 1" w:semiHidden="1" w:unhideWhenUsed="1"/>
+    <w:lsdException w:name="Table Columns 2" w:semiHidden="1" w:unhideWhenUsed="1"/>
+    <w:lsdException w:name="Table Columns 3" w:semiHidden="1" w:unhideWhenUsed="1"/>
+    <w:lsdException w:name="Table Columns 4" w:semiHidden="1" w:unhideWhenUsed="1"/>
+    <w:lsdException w:name="Table Columns 5" w:semiHidden="1" w:unhideWhenUsed="1"/>
+    <w:lsdException w:name="Table Grid 1" w:semiHidden="1" w:unhideWhenUsed="1"/>
+    <w:lsdException w:name="Table Grid 2" w:semiHidden="1" w:unhideWhenUsed="1"/>
+    <w:lsdException w:name="Table Grid 3" w:semiHidden="1" w:unhideWhenUsed="1"/>
+    <w:lsdException w:name="Table Grid 4" w:semiHidden="1" w:unhideWhenUsed="1"/>
+    <w:lsdException w:name="Table Grid 5" w:semiHidden="1" w:unhideWhenUsed="1"/>
+    <w:lsdException w:name="Table Grid 6" w:semiHidden="1" w:unhideWhenUsed="1"/>
+    <w:lsdException w:name="Table Grid 7" w:semiHidden="1" w:unhideWhenUsed="1"/>
+    <w:lsdException w:name="Table Grid 8" w:semiHidden="1" w:unhideWhenUsed="1"/>
+    <w:lsdException w:name="Table List 1" w:semiHidden="1" w:unhideWhenUsed="1"/>
+    <w:lsdException w:name="Table List 2" w:semiHidden="1" w:unhideWhenUsed="1"/>
+    <w:lsdException w:name="Table List 3" w:semiHidden="1" w:unhideWhenUsed="1"/>
+    <w:lsdException w:name="Table List 4" w:semiHidden="1" w:unhideWhenUsed="1"/>
+    <w:lsdException w:name="Table List 5" w:semiHidden="1" w:unhideWhenUsed="1"/>
+    <w:lsdException w:name="Table List 6" w:semiHidden="1" w:unhideWhenUsed="1"/>
+    <w:lsdException w:name="Table List 7" w:semiHidden="1" w:unhideWhenUsed="1"/>
+    <w:lsdException w:name="Table List 8" w:semiHidden="1" w:unhideWhenUsed="1"/>
+    <w:lsdException w:name="Table 3D effects 1" w:semiHidden="1" w:unhideWhenUsed="1"/>
+    <w:lsdException w:name="Table 3D effects 2" w:semiHidden="1" w:unhideWhenUsed="1"/>
+    <w:lsdException w:name="Table 3D effects 3" w:semiHidden="1" w:unhideWhenUsed="1"/>
+    <w:lsdException w:name="Table Contemporary" w:semiHidden="1" w:unhideWhenUsed="1"/>
+    <w:lsdException w:name="Table Elegant" w:semiHidden="1" w:unhideWhenUsed="1"/>
+    <w:lsdException w:name="Table Professional" w:semiHidden="1" w:unhideWhenUsed="1"/>
+    <w:lsdException w:name="Table Subtle 1" w:semiHidden="1" w:unhideWhenUsed="1"/>
+    <w:lsdException w:name="Table Subtle 2" w:semiHidden="1" w:unhideWhenUsed="1"/>
+    <w:lsdException w:name="Table Web 1" w:semiHidden="1" w:unhideWhenUsed="1"/>
+    <w:lsdException w:name="Table Web 2" w:semiHidden="1" w:unhideWhenUsed="1"/>
+    <w:lsdException w:name="Table Web 3" w:semiHidden="1" w:unhideWhenUsed="1"/>
+    <w:lsdException w:name="Balloon Text" w:semiHidden="1" w:unhideWhenUsed="1"/>
+    <w:lsdException w:name="Table Grid" w:uiPriority="39"/>
+    <w:lsdException w:name="Table Theme" w:semiHidden="1" w:unhideWhenUsed="1"/>
+    <w:lsdException w:name="Placeholder Text" w:semiHidden="1"/>
+    <w:lsdException w:name="No Spacing" w:uiPriority="1" w:qFormat="1"/>
+    <w:lsdException w:name="Light Shading" w:uiPriority="60"/>
+    <w:lsdException w:name="Light List" w:uiPriority="61"/>
+    <w:lsdException w:name="Light Grid" w:uiPriority="62"/>
+    <w:lsdException w:name="Medium Shading 1" w:uiPriority="63"/>
+    <w:lsdException w:name="Medium Shading 2" w:uiPriority="64"/>
+    <w:lsdException w:name="Medium List 1" w:uiPriority="65"/>
+    <w:lsdException w:name="Medium List 2" w:uiPriority="66"/>
+    <w:lsdException w:name="Medium Grid 1" w:uiPriority="67"/>
+    <w:lsdException w:name="Medium Grid 2" w:uiPriority="68"/>
+    <w:lsdException w:name="Medium Grid 3" w:uiPriority="69"/>
+    <w:lsdException w:name="Dark List" w:uiPriority="70"/>
+    <w:lsdException w:name="Colorful Shading" w:uiPriority="71"/>
+    <w:lsdException w:name="Colorful List" w:uiPriority="72"/>
+    <w:lsdException w:name="Colorful Grid" w:uiPriority="73"/>
+    <w:lsdException w:name="Light Shading Accent 1" w:uiPriority="60"/>
+    <w:lsdException w:name="Light List Accent 1" w:uiPriority="61"/>
+    <w:lsdException w:name="Light Grid Accent 1" w:uiPriority="62"/>
+    <w:lsdException w:name="Medium Shading 1 Accent 1" w:uiPriority="63"/>
+    <w:lsdException w:name="Medium Shading 2 Accent 1" w:uiPriority="64"/>
+    <w:lsdException w:name="Medium List 1 Accent 1" w:uiPriority="65"/>
+    <w:lsdException w:name="Revision" w:semiHidden="1"/>
+    <w:lsdException w:name="List Paragraph" w:uiPriority="34" w:qFormat="1"/>
+    <w:lsdException w:name="Quote" w:uiPriority="29" w:qFormat="1"/>
+    <w:lsdException w:name="Intense Quote" w:uiPriority="30" w:qFormat="1"/>
+    <w:lsdException w:name="Medium List 2 Accent 1" w:uiPriority="66"/>
+    <w:lsdException w:name="Medium Grid 1 Accent 1" w:uiPriority="67"/>
+    <w:lsdException w:name="Medium Grid 2 Accent 1" w:uiPriority="68"/>
+    <w:lsdException w:name="Medium Grid 3 Accent 1" w:uiPriority="69"/>
+    <w:lsdException w:name="Dark List Accent 1" w:uiPriority="70"/>
+    <w:lsdException w:name="Colorful Shading Accent 1" w:uiPriority="71"/>
+    <w:lsdException w:name="Colorful List Accent 1" w:uiPriority="72"/>
+    <w:lsdException w:name="Colorful Grid Accent 1" w:uiPriority="73"/>
+    <w:lsdException w:name="Light Shading Accent 2" w:uiPriority="60"/>
+    <w:lsdException w:name="Light List Accent 2" w:uiPriority="61"/>
+    <w:lsdException w:name="Light Grid Accent 2" w:uiPriority="62"/>
+    <w:lsdException w:name="Medium Shading 1 Accent 2" w:uiPriority="63"/>
+    <w:lsdException w:name="Medium Shading 2 Accent 2" w:uiPriority="64"/>
+    <w:lsdException w:name="Medium List 1 Accent 2" w:uiPriority="65"/>
+    <w:lsdException w:name="Medium List 2 Accent 2" w:uiPriority="66"/>
+    <w:lsdException w:name="Medium Grid 1 Accent 2" w:uiPriority="67"/>
+    <w:lsdException w:name="Medium Grid 2 Accent 2" w:uiPriority="68"/>
+    <w:lsdException w:name="Medium Grid 3 Accent 2" w:uiPriority="69"/>
+    <w:lsdException w:name="Dark List Accent 2" w:uiPriority="70"/>
+    <w:lsdException w:name="Colorful Shading Accent 2" w:uiPriority="71"/>
+    <w:lsdException w:name="Colorful List Accent 2" w:uiPriority="72"/>
+    <w:lsdException w:name="Colorful Grid Accent 2" w:uiPriority="73"/>
+    <w:lsdException w:name="Light Shading Accent 3" w:uiPriority="60"/>
+    <w:lsdException w:name="Light List Accent 3" w:uiPriority="61"/>
+    <w:lsdException w:name="Light Grid Accent 3" w:uiPriority="62"/>
+    <w:lsdException w:name="Medium Shading 1 Accent 3" w:uiPriority="63"/>
+    <w:lsdException w:name="Medium Shading 2 Accent 3" w:uiPriority="64"/>
+    <w:lsdException w:name="Medium List 1 Accent 3" w:uiPriority="65"/>
+    <w:lsdException w:name="Medium List 2 Accent 3" w:uiPriority="66"/>
+    <w:lsdException w:name="Medium Grid 1 Accent 3" w:uiPriority="67"/>
+    <w:lsdException w:name="Medium Grid 2 Accent 3" w:uiPriority="68"/>
+    <w:lsdException w:name="Medium Grid 3 Accent 3" w:uiPriority="69"/>
+    <w:lsdException w:name="Dark List Accent 3" w:uiPriority="70"/>
+    <w:lsdException w:name="Colorful Shading Accent 3" w:uiPriority="71"/>
+    <w:lsdException w:name="Colorful List Accent 3" w:uiPriority="72"/>
+    <w:lsdException w:name="Colorful Grid Accent 3" w:uiPriority="73"/>
+    <w:lsdException w:name="Light Shading Accent 4" w:uiPriority="60"/>
+    <w:lsdException w:name="Light List Accent 4" w:uiPriority="61"/>
+    <w:lsdException w:name="Light Grid Accent 4" w:uiPriority="62"/>
+    <w:lsdException w:name="Medium Shading 1 Accent 4" w:uiPriority="63"/>
+    <w:lsdException w:name="Medium Shading 2 Accent 4" w:uiPriority="64"/>
+    <w:lsdException w:name="Medium List 1 Accent 4" w:uiPriority="65"/>
+    <w:lsdException w:name="Medium List 2 Accent 4" w:uiPriority="66"/>
+    <w:lsdException w:name="Medium Grid 1 Accent 4" w:uiPriority="67"/>
+    <w:lsdException w:name="Medium Grid 2 Accent 4" w:uiPriority="68"/>
+    <w:lsdException w:name="Medium Grid 3 Accent 4" w:uiPriority="69"/>
+    <w:lsdException w:name="Dark List Accent 4" w:uiPriority="70"/>
+    <w:lsdException w:name="Colorful Shading Accent 4" w:uiPriority="71"/>
+    <w:lsdException w:name="Colorful List Accent 4" w:uiPriority="72"/>
+    <w:lsdException w:name="Colorful Grid Accent 4" w:uiPriority="73"/>
+    <w:lsdException w:name="Light Shading Accent 5" w:uiPriority="60"/>
+    <w:lsdException w:name="Light List Accent 5" w:uiPriority="61"/>
+    <w:lsdException w:name="Light Grid Accent 5" w:uiPriority="62"/>
+    <w:lsdException w:name="Medium Shading 1 Accent 5" w:uiPriority="63"/>
+    <w:lsdException w:name="Medium Shading 2 Accent 5" w:uiPriority="64"/>
+    <w:lsdException w:name="Medium List 1 Accent 5" w:uiPriority="65"/>
+    <w:lsdException w:name="Medium List 2 Accent 5" w:uiPriority="66"/>
+    <w:lsdException w:name="Medium Grid 1 Accent 5" w:uiPriority="67"/>
+    <w:lsdException w:name="Medium Grid 2 Accent 5" w:uiPriority="68"/>
+    <w:lsdException w:name="Medium Grid 3 Accent 5" w:uiPriority="69"/>
+    <w:lsdException w:name="Dark List Accent 5" w:uiPriority="70"/>
+    <w:lsdException w:name="Colorful Shading Accent 5" w:uiPriority="71"/>
+    <w:lsdException w:name="Colorful List Accent 5" w:uiPriority="72"/>
+    <w:lsdException w:name="Colorful Grid Accent 5" w:uiPriority="73"/>
+    <w:lsdException w:name="Light Shading Accent 6" w:uiPriority="60"/>
+    <w:lsdException w:name="Light List Accent 6" w:uiPriority="61"/>
+    <w:lsdException w:name="Light Grid Accent 6" w:uiPriority="62"/>
+    <w:lsdException w:name="Medium Shading 1 Accent 6" w:uiPriority="63"/>
+    <w:lsdException w:name="Medium Shading 2 Accent 6" w:uiPriority="64"/>
+    <w:lsdException w:name="Medium List 1 Accent 6" w:uiPriority="65"/>
+    <w:lsdException w:name="Medium List 2 Accent 6" w:uiPriority="66"/>
+    <w:lsdException w:name="Medium Grid 1 Accent 6" w:uiPriority="67"/>
+    <w:lsdException w:name="Medium Grid 2 Accent 6" w:uiPriority="68"/>
+    <w:lsdException w:name="Medium Grid 3 Accent 6" w:uiPriority="69"/>
+    <w:lsdException w:name="Dark List Accent 6" w:uiPriority="70"/>
+    <w:lsdException w:name="Colorful Shading Accent 6" w:uiPriority="71"/>
+    <w:lsdException w:name="Colorful List Accent 6" w:uiPriority="72"/>
+    <w:lsdException w:name="Colorful Grid Accent 6" w:uiPriority="73"/>
+    <w:lsdException w:name="Subtle Emphasis" w:uiPriority="19" w:qFormat="1"/>
+    <w:lsdException w:name="Intense Emphasis" w:uiPriority="21" w:qFormat="1"/>
+    <w:lsdException w:name="Subtle Reference" w:uiPriority="31" w:qFormat="1"/>
+    <w:lsdException w:name="Intense Reference" w:uiPriority="32" w:qFormat="1"/>
+    <w:lsdException w:name="Book Title" w:uiPriority="33" w:qFormat="1"/>
+    <w:lsdException w:name="Bibliography" w:semiHidden="1" w:uiPriority="37" w:unhideWhenUsed="1"/>
+    <w:lsdException w:name="TOC Heading" w:semiHidden="1" w:uiPriority="39" w:unhideWhenUsed="1" w:qFormat="1"/>
+    <w:lsdException w:name="Plain Table 1" w:uiPriority="41"/>
+    <w:lsdException w:name="Plain Table 2" w:uiPriority="42"/>
+    <w:lsdException w:name="Plain Table 3" w:uiPriority="43"/>
+    <w:lsdException w:name="Plain Table 4" w:uiPriority="44"/>
+    <w:lsdException w:name="Plain Table 5" w:uiPriority="45"/>
+    <w:lsdException w:name="Grid Table Light" w:uiPriority="40"/>
+    <w:lsdException w:name="Grid Table 1 Light" w:uiPriority="46"/>
+    <w:lsdException w:name="Grid Table 2" w:uiPriority="47"/>
+    <w:lsdException w:name="Grid Table 3" w:uiPriority="48"/>
+    <w:lsdException w:name="Grid Table 4" w:uiPriority="49"/>
+    <w:lsdException w:name="Grid Table 5 Dark" w:uiPriority="50"/>
+    <w:lsdException w:name="Grid Table 6 Colorful" w:uiPriority="51"/>
+    <w:lsdException w:name="Grid Table 7 Colorful" w:uiPriority="52"/>
+    <w:lsdException w:name="Grid Table 1 Light Accent 1" w:uiPriority="46"/>
+    <w:lsdException w:name="Grid Table 2 Accent 1" w:uiPriority="47"/>
+    <w:lsdException w:name="Grid Table 3 Accent 1" w:uiPriority="48"/>
+    <w:lsdException w:name="Grid Table 4 Accent 1" w:uiPriority="49"/>
+    <w:lsdException w:name="Grid Table 5 Dark Accent 1" w:uiPriority="50"/>
+    <w:lsdException w:name="Grid Table 6 Colorful Accent 1" w:uiPriority="51"/>
+    <w:lsdException w:name="Grid Table 7 Colorful Accent 1" w:uiPriority="52"/>
+    <w:lsdException w:name="Grid Table 1 Light Accent 2" w:uiPriority="46"/>
+    <w:lsdException w:name="Grid Table 2 Accent 2" w:uiPriority="47"/>
+    <w:lsdException w:name="Grid Table 3 Accent 2" w:uiPriority="48"/>
+    <w:lsdException w:name="Grid Table 4 Accent 2" w:uiPriority="49"/>
+    <w:lsdException w:name="Grid Table 5 Dark Accent 2" w:uiPriority="50"/>
+    <w:lsdException w:name="Grid Table 6 Colorful Accent 2" w:uiPriority="51"/>
+    <w:lsdException w:name="Grid Table 7 Colorful Accent 2" w:uiPriority="52"/>
+    <w:lsdException w:name="Grid Table 1 Light Accent 3" w:uiPriority="46"/>
+    <w:lsdException w:name="Grid Table 2 Accent 3" w:uiPriority="47"/>
+    <w:lsdException w:name="Grid Table 3 Accent 3" w:uiPriority="48"/>
+    <w:lsdException w:name="Grid Table 4 Accent 3" w:uiPriority="49"/>
+    <w:lsdException w:name="Grid Table 5 Dark Accent 3" w:uiPriority="50"/>
+    <w:lsdException w:name="Grid Table 6 Colorful Accent 3" w:uiPriority="51"/>
+    <w:lsdException w:name="Grid Table 7 Colorful Accent 3" w:uiPriority="52"/>
+    <w:lsdException w:name="Grid Table 1 Light Accent 4" w:uiPriority="46"/>
+    <w:lsdException w:name="Grid Table 2 Accent 4" w:uiPriority="47"/>
+    <w:lsdException w:name="Grid Table 3 Accent 4" w:uiPriority="48"/>
+    <w:lsdException w:name="Grid Table 4 Accent 4" w:uiPriority="49"/>
+    <w:lsdException w:name="Grid Table 5 Dark Accent 4" w:uiPriority="50"/>
+    <w:lsdException w:name="Grid Table 6 Colorful Accent 4" w:uiPriority="51"/>
+    <w:lsdException w:name="Grid Table 7 Colorful Accent 4" w:uiPriority="52"/>
+    <w:lsdException w:name="Grid Table 1 Light Accent 5" w:uiPriority="46"/>
+    <w:lsdException w:name="Grid Table 2 Accent 5" w:uiPriority="47"/>
+    <w:lsdException w:name="Grid Table 3 Accent 5" w:uiPriority="48"/>
+    <w:lsdException w:name="Grid Table 4 Accent 5" w:uiPriority="49"/>
+    <w:lsdException w:name="Grid Table 5 Dark Accent 5" w:uiPriority="50"/>
+    <w:lsdException w:name="Grid Table 6 Colorful Accent 5" w:uiPriority="51"/>
+    <w:lsdException w:name="Grid Table 7 Colorful Accent 5" w:uiPriority="52"/>
+    <w:lsdException w:name="Grid Table 1 Light Accent 6" w:uiPriority="46"/>
+    <w:lsdException w:name="Grid Table 2 Accent 6" w:uiPriority="47"/>
+    <w:lsdException w:name="Grid Table 3 Accent 6" w:uiPriority="48"/>
+    <w:lsdException w:name="Grid Table 4 Accent 6" w:uiPriority="49"/>
+    <w:lsdException w:name="Grid Table 5 Dark Accent 6" w:uiPriority="50"/>
+    <w:lsdException w:name="Grid Table 6 Colorful Accent 6" w:uiPriority="51"/>
+    <w:lsdException w:name="Grid Table 7 Colorful Accent 6" w:uiPriority="52"/>
+    <w:lsdException w:name="List Table 1 Light" w:uiPriority="46"/>
+    <w:lsdException w:name="List Table 2" w:uiPriority="47"/>
+    <w:lsdException w:name="List Table 3" w:uiPriority="48"/>
+    <w:lsdException w:name="List Table 4" w:uiPriority="49"/>
+    <w:lsdException w:name="List Table 5 Dark" w:uiPriority="50"/>
+    <w:lsdException w:name="List Table 6 Colorful" w:uiPriority="51"/>
+    <w:lsdException w:name="List Table 7 Colorful" w:uiPriority="52"/>
+    <w:lsdException w:name="List Table 1 Light Accent 1" w:uiPriority="46"/>
+    <w:lsdException w:name="List Table 2 Accent 1" w:uiPriority="47"/>
+    <w:lsdException w:name="List Table 3 Accent 1" w:uiPriority="48"/>
+    <w:lsdException w:name="List Table 4 Accent 1" w:uiPriority="49"/>
+    <w:lsdException w:name="List Table 5 Dark Accent 1" w:uiPriority="50"/>
+    <w:lsdException w:name="List Table 6 Colorful Accent 1" w:uiPriority="51"/>
+    <w:lsdException w:name="List Table 7 Colorful Accent 1" w:uiPriority="52"/>
+    <w:lsdException w:name="List Table 1 Light Accent 2" w:uiPriority="46"/>
+    <w:lsdException w:name="List Table 2 Accent 2" w:uiPriority="47"/>
+    <w:lsdException w:name="List Table 3 Accent 2" w:uiPriority="48"/>
+    <w:lsdException w:name="List Table 4 Accent 2" w:uiPriority="49"/>
+    <w:lsdException w:name="List Table 5 Dark Accent 2" w:uiPriority="50"/>
+    <w:lsdException w:name="List Table 6 Colorful Accent 2" w:uiPriority="51"/>
+    <w:lsdException w:name="List Table 7 Colorful Accent 2" w:uiPriority="52"/>
+    <w:lsdException w:name="List Table 1 Light Accent 3" w:uiPriority="46"/>
+    <w:lsdException w:name="List Table 2 Accent 3" w:uiPriority="47"/>
+    <w:lsdException w:name="List Table 3 Accent 3" w:uiPriority="48"/>
+    <w:lsdException w:name="List Table 4 Accent 3" w:uiPriority="49"/>
+    <w:lsdException w:name="List Table 5 Dark Accent 3" w:uiPriority="50"/>
+    <w:lsdException w:name="List Table 6 Colorful Accent 3" w:uiPriority="51"/>
+    <w:lsdException w:name="List Table 7 Colorful Accent 3" w:uiPriority="52"/>
+    <w:lsdException w:name="List Table 1 Light Accent 4" w:uiPriority="46"/>
+    <w:lsdException w:name="List Table 2 Accent 4" w:uiPriority="47"/>
+    <w:lsdException w:name="List Table 3 Accent 4" w:uiPriority="48"/>
+    <w:lsdException w:name="List Table 4 Accent 4" w:uiPriority="49"/>
+    <w:lsdException w:name="List Table 5 Dark Accent 4" w:uiPriority="50"/>
+    <w:lsdException w:name="List Table 6 Colorful Accent 4" w:uiPriority="51"/>
+    <w:lsdException w:name="List Table 7 Colorful Accent 4" w:uiPriority="52"/>
+    <w:lsdException w:name="List Table 1 Light Accent 5" w:uiPriority="46"/>
+    <w:lsdException w:name="List Table 2 Accent 5" w:uiPriority="47"/>
+    <w:lsdException w:name="List Table 3 Accent 5" w:uiPriority="48"/>
+    <w:lsdException w:name="List Table 4 Accent 5" w:uiPriority="49"/>
+    <w:lsdException w:name="List Table 5 Dark Accent 5" w:uiPriority="50"/>
+    <w:lsdException w:name="List Table 6 Colorful Accent 5" w:uiPriority="51"/>
+    <w:lsdException w:name="List Table 7 Colorful Accent 5" w:uiPriority="52"/>
+    <w:lsdException w:name="List Table 1 Light Accent 6" w:uiPriority="46"/>
+    <w:lsdException w:name="List Table 2 Accent 6" w:uiPriority="47"/>
+    <w:lsdException w:name="List Table 3 Accent 6" w:uiPriority="48"/>
+    <w:lsdException w:name="List Table 4 Accent 6" w:uiPriority="49"/>
+    <w:lsdException w:name="List Table 5 Dark Accent 6" w:uiPriority="50"/>
+    <w:lsdException w:name="List Table 6 Colorful Accent 6" w:uiPriority="51"/>
+    <w:lsdException w:name="List Table 7 Colorful Accent 6" w:uiPriority="52"/>
+    <w:lsdException w:name="Mention" w:semiHidden="1" w:unhideWhenUsed="1"/>
+  </w:latentStyles>
+  <w:style w:type="paragraph" w:default="1" w:styleId="Normal">
+    <w:name w:val="Normal"/>
+    <w:qFormat/>
+  </w:style>
+  <w:style w:type="character" w:default="1" w:styleId="DefaultParagraphFont">
+    <w:name w:val="Default Paragraph Font"/>
+    <w:uiPriority w:val="1"/>
+    <w:semiHidden/>
+    <w:unhideWhenUsed/>
+  </w:style>
+  <w:style w:type="table" w:default="1" w:styleId="TableNormal">
+    <w:name w:val="Normal Table"/>
+    <w:uiPriority w:val="99"/>
+    <w:semiHidden/>
+    <w:unhideWhenUsed/>
+    <w:tblPr>
+      <w:tblInd w:w="0" w:type="dxa"/>
+      <w:tblCellMar>
+        <w:top w:w="0" w:type="dxa"/>
+        <w:left w:w="108" w:type="dxa"/>
+        <w:bottom w:w="0" w:type="dxa"/>
+        <w:right w:w="108" w:type="dxa"/>
+      </w:tblCellMar>
+    </w:tblPr>
+  </w:style>
+  <w:style w:type="numbering" w:default="1" w:styleId="NoList">
+    <w:name w:val="No List"/>
+    <w:uiPriority w:val="99"/>
+    <w:semiHidden/>
+    <w:unhideWhenUsed/>
+  </w:style>
+  <w:style w:type="character" w:styleId="PlaceholderText">
+    <w:name w:val="Placeholder Text"/>
+    <w:basedOn w:val="DefaultParagraphFont"/>
+    <w:uiPriority w:val="99"/>
+    <w:semiHidden/>
+    <w:rsid w:val="00DD441E"/>
+    <w:rPr>
+      <w:color w:val="808080"/>
+    </w:rPr>
+  </w:style>
+</w:styles>
+</file>
+
+<file path=word/glossary/webSettings.xml><?xml version="1.0" encoding="utf-8"?>
+<w:webSettings xmlns:mc="http://schemas.openxmlformats.org/markup-compatibility/2006" xmlns:r="http://schemas.openxmlformats.org/officeDocument/2006/relationships" xmlns:w="http://schemas.openxmlformats.org/wordprocessingml/2006/main" xmlns:w14="http://schemas.microsoft.com/office/word/2010/wordml" xmlns:w15="http://schemas.microsoft.com/office/word/2012/wordml" xmlns:w16se="http://schemas.microsoft.com/office/word/2015/wordml/symex" mc:Ignorable="w14 w15 w16se">
+  <w:optimizeForBrowser/>
+  <w:allowPNG/>
+</w:webSettings>
 </file>
 
 <file path=word/theme/theme1.xml><?xml version="1.0" encoding="utf-8"?>
@@ -3025,7 +5882,7 @@
 </file>
 
 <file path=customXml/itemProps1.xml><?xml version="1.0" encoding="utf-8"?>
-<ds:datastoreItem xmlns:ds="http://schemas.openxmlformats.org/officeDocument/2006/customXml" ds:itemID="{7E7B6AA2-5E7F-4ED0-A234-3F4897742304}">
+<ds:datastoreItem xmlns:ds="http://schemas.openxmlformats.org/officeDocument/2006/customXml" ds:itemID="{1B97F48C-DFCB-4EB5-B251-F17736FE4C41}">
   <ds:schemaRefs>
     <ds:schemaRef ds:uri="http://schemas.openxmlformats.org/officeDocument/2006/bibliography"/>
   </ds:schemaRefs>

</xml_diff>